<commit_message>
reduced font size for heading (was causing issues)
</commit_message>
<xml_diff>
--- a/CS5044-Report.docx
+++ b/CS5044-Report.docx
@@ -1,11 +1,15 @@
 
 <file path=word/document.xml><?xml version="1.0" encoding="utf-8"?>
-<w:document xmlns:wpc="http://schemas.microsoft.com/office/word/2010/wordprocessingCanvas" xmlns:cx="http://schemas.microsoft.com/office/drawing/2014/chartex" xmlns:cx1="http://schemas.microsoft.com/office/drawing/2015/9/8/chartex" xmlns:cx2="http://schemas.microsoft.com/office/drawing/2015/10/21/chartex" xmlns:cx3="http://schemas.microsoft.com/office/drawing/2016/5/9/chartex" xmlns:cx4="http://schemas.microsoft.com/office/drawing/2016/5/10/chartex" xmlns:cx5="http://schemas.microsoft.com/office/drawing/2016/5/11/chartex" xmlns:cx6="http://schemas.microsoft.com/office/drawing/2016/5/12/chartex" xmlns:cx7="http://schemas.microsoft.com/office/drawing/2016/5/13/chartex" xmlns:cx8="http://schemas.microsoft.com/office/drawing/2016/5/14/chartex" xmlns:mc="http://schemas.openxmlformats.org/markup-compatibility/2006" xmlns:aink="http://schemas.microsoft.com/office/drawing/2016/ink" xmlns:am3d="http://schemas.microsoft.com/office/drawing/2017/model3d" xmlns:o="urn:schemas-microsoft-com:office:office" xmlns:r="http://schemas.openxmlformats.org/officeDocument/2006/relationships" xmlns:m="http://schemas.openxmlformats.org/officeDocument/2006/math" xmlns:v="urn:schemas-microsoft-com:vml" xmlns:wp14="http://schemas.microsoft.com/office/word/2010/wordprocessingDrawing" xmlns:wp="http://schemas.openxmlformats.org/drawingml/2006/wordprocessingDrawing" xmlns:w10="urn:schemas-microsoft-com:office:word" xmlns:w="http://schemas.openxmlformats.org/wordprocessingml/2006/main" xmlns:w14="http://schemas.microsoft.com/office/word/2010/wordml" xmlns:w15="http://schemas.microsoft.com/office/word/2012/wordml" xmlns:w16cex="http://schemas.microsoft.com/office/word/2018/wordml/cex" xmlns:w16cid="http://schemas.microsoft.com/office/word/2016/wordml/cid" xmlns:w16="http://schemas.microsoft.com/office/word/2018/wordml" xmlns:w16se="http://schemas.microsoft.com/office/word/2015/wordml/symex" xmlns:wpg="http://schemas.microsoft.com/office/word/2010/wordprocessingGroup" xmlns:wpi="http://schemas.microsoft.com/office/word/2010/wordprocessingInk" xmlns:wne="http://schemas.microsoft.com/office/word/2006/wordml" xmlns:wps="http://schemas.microsoft.com/office/word/2010/wordprocessingShape" mc:Ignorable="w14 w15 w16se w16cid w16 w16cex wp14">
+<w:document xmlns:wpc="http://schemas.microsoft.com/office/word/2010/wordprocessingCanvas" xmlns:cx="http://schemas.microsoft.com/office/drawing/2014/chartex" xmlns:cx1="http://schemas.microsoft.com/office/drawing/2015/9/8/chartex" xmlns:cx2="http://schemas.microsoft.com/office/drawing/2015/10/21/chartex" xmlns:cx3="http://schemas.microsoft.com/office/drawing/2016/5/9/chartex" xmlns:cx4="http://schemas.microsoft.com/office/drawing/2016/5/10/chartex" xmlns:cx5="http://schemas.microsoft.com/office/drawing/2016/5/11/chartex" xmlns:cx6="http://schemas.microsoft.com/office/drawing/2016/5/12/chartex" xmlns:cx7="http://schemas.microsoft.com/office/drawing/2016/5/13/chartex" xmlns:cx8="http://schemas.microsoft.com/office/drawing/2016/5/14/chartex" xmlns:mc="http://schemas.openxmlformats.org/markup-compatibility/2006" xmlns:aink="http://schemas.microsoft.com/office/drawing/2016/ink" xmlns:am3d="http://schemas.microsoft.com/office/drawing/2017/model3d" xmlns:o="urn:schemas-microsoft-com:office:office" xmlns:r="http://schemas.openxmlformats.org/officeDocument/2006/relationships" xmlns:m="http://schemas.openxmlformats.org/officeDocument/2006/math" xmlns:v="urn:schemas-microsoft-com:vml" xmlns:wp14="http://schemas.microsoft.com/office/word/2010/wordprocessingDrawing" xmlns:wp="http://schemas.openxmlformats.org/drawingml/2006/wordprocessingDrawing" xmlns:w10="urn:schemas-microsoft-com:office:word" xmlns:w="http://schemas.openxmlformats.org/wordprocessingml/2006/main" xmlns:w14="http://schemas.microsoft.com/office/word/2010/wordml" xmlns:w15="http://schemas.microsoft.com/office/word/2012/wordml" xmlns:w16cex="http://schemas.microsoft.com/office/word/2018/wordml/cex" xmlns:w16cid="http://schemas.microsoft.com/office/word/2016/wordml/cid" xmlns:w16="http://schemas.microsoft.com/office/word/2018/wordml" xmlns:w16sdtdh="http://schemas.microsoft.com/office/word/2020/wordml/sdtdatahash" xmlns:w16se="http://schemas.microsoft.com/office/word/2015/wordml/symex" xmlns:wpg="http://schemas.microsoft.com/office/word/2010/wordprocessingGroup" xmlns:wpi="http://schemas.microsoft.com/office/word/2010/wordprocessingInk" xmlns:wne="http://schemas.microsoft.com/office/word/2006/wordml" xmlns:wps="http://schemas.microsoft.com/office/word/2010/wordprocessingShape" mc:Ignorable="w14 w15 w16se w16cid w16 w16cex w16sdtdh wp14">
   <w:body>
     <w:sdt>
       <w:sdtPr>
         <w:rPr>
+          <w:rFonts w:eastAsiaTheme="minorHAnsi"/>
           <w:color w:val="4472C4" w:themeColor="accent1"/>
+          <w:sz w:val="24"/>
+          <w:szCs w:val="24"/>
+          <w:lang w:val="en-GB" w:eastAsia="en-US"/>
         </w:rPr>
         <w:id w:val="1098367686"/>
         <w:docPartObj>
@@ -15,11 +19,7 @@
       </w:sdtPr>
       <w:sdtEndPr>
         <w:rPr>
-          <w:rFonts w:eastAsiaTheme="minorHAnsi"/>
           <w:color w:val="auto"/>
-          <w:sz w:val="24"/>
-          <w:szCs w:val="24"/>
-          <w:lang w:val="en-GB" w:eastAsia="en-US"/>
         </w:rPr>
       </w:sdtEndPr>
       <w:sdtContent>
@@ -162,6 +162,7 @@
             <w:dataBinding w:prefixMappings="xmlns:ns0='http://purl.org/dc/elements/1.1/' xmlns:ns1='http://schemas.openxmlformats.org/package/2006/metadata/core-properties' " w:xpath="/ns1:coreProperties[1]/ns0:subject[1]" w:storeItemID="{6C3C8BC8-F283-45AE-878A-BAB7291924A1}"/>
             <w:text/>
           </w:sdtPr>
+          <w:sdtEndPr/>
           <w:sdtContent>
             <w:p>
               <w:pPr>
@@ -290,6 +291,7 @@
                                     <w:dataBinding w:prefixMappings="xmlns:ns0='http://schemas.microsoft.com/office/2006/coverPageProps' " w:xpath="/ns0:CoverPageProperties[1]/ns0:Abstract[1]" w:storeItemID="{55AF091B-3C7A-41E3-B477-F2FDAA23CFDA}"/>
                                     <w:text w:multiLine="1"/>
                                   </w:sdtPr>
+                                  <w:sdtEndPr/>
                                   <w:sdtContent>
                                     <w:r>
                                       <w:rPr>
@@ -342,6 +344,7 @@
                                     <w:dataBinding w:prefixMappings="xmlns:ns0='http://schemas.microsoft.com/office/2006/coverPageProps' " w:xpath="/ns0:CoverPageProperties[1]/ns0:Abstract[1]" w:storeItemID="{55AF091B-3C7A-41E3-B477-F2FDAA23CFDA}"/>
                                     <w:text w:multiLine="1"/>
                                   </w:sdtPr>
+                                  <w:sdtEndPr/>
                                   <w:sdtContent>
                                     <w:r>
                                       <w:rPr>
@@ -388,7 +391,7 @@
                     <v:stroke joinstyle="miter"/>
                     <v:path gradientshapeok="t" o:connecttype="rect"/>
                   </v:shapetype>
-                  <v:shape id="Text Box 142" o:spid="_x0000_s1026" type="#_x0000_t202" style="position:absolute;left:0;text-align:left;margin-left:0;margin-top:0;width:516pt;height:43.9pt;z-index:251659264;visibility:visible;mso-wrap-style:square;mso-width-percent:1000;mso-height-percent:0;mso-top-percent:850;mso-wrap-distance-left:9pt;mso-wrap-distance-top:0;mso-wrap-distance-right:9pt;mso-wrap-distance-bottom:0;mso-position-horizontal:center;mso-position-horizontal-relative:margin;mso-position-vertical-relative:page;mso-width-percent:1000;mso-height-percent:0;mso-top-percent:850;mso-width-relative:margin;mso-height-relative:margin;v-text-anchor:bottom" o:gfxdata="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" filled="f" stroked="f" strokeweight=".5pt">
+                  <v:shape id="Text Box 142" o:spid="_x0000_s1026" type="#_x0000_t202" style="position:absolute;left:0;text-align:left;margin-left:0;margin-top:0;width:516pt;height:43.9pt;z-index:251659264;visibility:visible;mso-wrap-style:square;mso-width-percent:1000;mso-height-percent:0;mso-top-percent:850;mso-wrap-distance-left:9pt;mso-wrap-distance-top:0;mso-wrap-distance-right:9pt;mso-wrap-distance-bottom:0;mso-position-horizontal:center;mso-position-horizontal-relative:margin;mso-position-vertical-relative:page;mso-width-percent:1000;mso-height-percent:0;mso-top-percent:850;mso-width-relative:margin;mso-height-relative:margin;v-text-anchor:bottom" o:gfxdata="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" filled="f" stroked="f" strokeweight=".5pt">
                     <v:textbox style="mso-fit-shape-to-text:t" inset="0,0,0,0">
                       <w:txbxContent>
                         <w:p>
@@ -424,6 +427,7 @@
                               <w:dataBinding w:prefixMappings="xmlns:ns0='http://schemas.microsoft.com/office/2006/coverPageProps' " w:xpath="/ns0:CoverPageProperties[1]/ns0:Abstract[1]" w:storeItemID="{55AF091B-3C7A-41E3-B477-F2FDAA23CFDA}"/>
                               <w:text w:multiLine="1"/>
                             </w:sdtPr>
+                            <w:sdtEndPr/>
                             <w:sdtContent>
                               <w:r>
                                 <w:rPr>
@@ -476,6 +480,7 @@
                               <w:dataBinding w:prefixMappings="xmlns:ns0='http://schemas.microsoft.com/office/2006/coverPageProps' " w:xpath="/ns0:CoverPageProperties[1]/ns0:Abstract[1]" w:storeItemID="{55AF091B-3C7A-41E3-B477-F2FDAA23CFDA}"/>
                               <w:text w:multiLine="1"/>
                             </w:sdtPr>
+                            <w:sdtEndPr/>
                             <w:sdtContent>
                               <w:r>
                                 <w:rPr>
@@ -632,16 +637,7 @@
           <w:szCs w:val="21"/>
           <w:lang w:eastAsia="en-GB"/>
         </w:rPr>
-        <w:t>spending’s</w:t>
-      </w:r>
-      <w:r>
-        <w:rPr>
-          <w:rFonts w:ascii="Segoe UI" w:eastAsia="Times New Roman" w:hAnsi="Segoe UI" w:cs="Segoe UI"/>
-          <w:sz w:val="21"/>
-          <w:szCs w:val="21"/>
-          <w:lang w:eastAsia="en-GB"/>
-        </w:rPr>
-        <w:t xml:space="preserve"> compare </w:t>
+        <w:t xml:space="preserve">spending’s compare </w:t>
       </w:r>
       <w:r>
         <w:rPr>
@@ -709,47 +705,7 @@
             <w:szCs w:val="21"/>
             <w:lang w:eastAsia="en-GB"/>
           </w:rPr>
-          <w:t>Ka</w:t>
-        </w:r>
-        <w:r>
-          <w:rPr>
-            <w:rStyle w:val="Hyperlink"/>
-            <w:rFonts w:ascii="Segoe UI" w:eastAsia="Times New Roman" w:hAnsi="Segoe UI" w:cs="Segoe UI"/>
-            <w:sz w:val="21"/>
-            <w:szCs w:val="21"/>
-            <w:lang w:eastAsia="en-GB"/>
-          </w:rPr>
-          <w:t>g</w:t>
-        </w:r>
-        <w:r>
-          <w:rPr>
-            <w:rStyle w:val="Hyperlink"/>
-            <w:rFonts w:ascii="Segoe UI" w:eastAsia="Times New Roman" w:hAnsi="Segoe UI" w:cs="Segoe UI"/>
-            <w:sz w:val="21"/>
-            <w:szCs w:val="21"/>
-            <w:lang w:eastAsia="en-GB"/>
-          </w:rPr>
-          <w:t>g</w:t>
-        </w:r>
-        <w:r>
-          <w:rPr>
-            <w:rStyle w:val="Hyperlink"/>
-            <w:rFonts w:ascii="Segoe UI" w:eastAsia="Times New Roman" w:hAnsi="Segoe UI" w:cs="Segoe UI"/>
-            <w:sz w:val="21"/>
-            <w:szCs w:val="21"/>
-            <w:lang w:eastAsia="en-GB"/>
-          </w:rPr>
-          <w:t>l</w:t>
-        </w:r>
-        <w:r>
-          <w:rPr>
-            <w:rStyle w:val="Hyperlink"/>
-            <w:rFonts w:ascii="Segoe UI" w:eastAsia="Times New Roman" w:hAnsi="Segoe UI" w:cs="Segoe UI"/>
-            <w:sz w:val="21"/>
-            <w:szCs w:val="21"/>
-            <w:lang w:eastAsia="en-GB"/>
-          </w:rPr>
-          <w:t>e</w:t>
+          <w:t>Kaggle</w:t>
         </w:r>
       </w:hyperlink>
       <w:r>
@@ -951,7 +907,6 @@
     <w:p>
       <w:pPr>
         <w:jc w:val="center"/>
-        <w:cnfStyle w:val="101000000000" w:firstRow="1" w:lastRow="0" w:firstColumn="1" w:lastColumn="0" w:oddVBand="0" w:evenVBand="0" w:oddHBand="0" w:evenHBand="0" w:firstRowFirstColumn="0" w:firstRowLastColumn="0" w:lastRowFirstColumn="0" w:lastRowLastColumn="0"/>
         <w:rPr>
           <w:b/>
           <w:bCs/>
@@ -1237,9 +1192,6 @@
       </w:r>
     </w:p>
     <w:p>
-      <w:pPr>
-        <w:cnfStyle w:val="101000000000" w:firstRow="1" w:lastRow="0" w:firstColumn="1" w:lastColumn="0" w:oddVBand="0" w:evenVBand="0" w:oddHBand="0" w:evenHBand="0" w:firstRowFirstColumn="0" w:firstRowLastColumn="0" w:lastRowFirstColumn="0" w:lastRowLastColumn="0"/>
-      </w:pPr>
       <w:r>
         <w:rPr>
           <w:b/>
@@ -1266,11 +1218,7 @@
         <w:t>reason, we worked on a simple solution and iteratively added more complex features to improve the final result. Different ideas, tutorials were inspired from which our code is based on:</w:t>
       </w:r>
     </w:p>
-    <w:p>
-      <w:pPr>
-        <w:cnfStyle w:val="101000000000" w:firstRow="1" w:lastRow="0" w:firstColumn="1" w:lastColumn="0" w:oddVBand="0" w:evenVBand="0" w:oddHBand="0" w:evenHBand="0" w:firstRowFirstColumn="0" w:firstRowLastColumn="0" w:lastRowFirstColumn="0" w:lastRowLastColumn="0"/>
-      </w:pPr>
-    </w:p>
+    <w:p/>
     <w:p>
       <w:pPr>
         <w:pStyle w:val="ListParagraph"/>
@@ -1278,7 +1226,6 @@
           <w:ilvl w:val="0"/>
           <w:numId w:val="6"/>
         </w:numPr>
-        <w:cnfStyle w:val="101000000000" w:firstRow="1" w:lastRow="0" w:firstColumn="1" w:lastColumn="0" w:oddVBand="0" w:evenVBand="0" w:oddHBand="0" w:evenHBand="0" w:firstRowFirstColumn="0" w:firstRowLastColumn="0" w:lastRowFirstColumn="0" w:lastRowLastColumn="0"/>
       </w:pPr>
       <w:r>
         <w:t>D3 Block</w:t>
@@ -1291,7 +1238,6 @@
           <w:ilvl w:val="0"/>
           <w:numId w:val="6"/>
         </w:numPr>
-        <w:cnfStyle w:val="101000000000" w:firstRow="1" w:lastRow="0" w:firstColumn="1" w:lastColumn="0" w:oddVBand="0" w:evenVBand="0" w:oddHBand="0" w:evenHBand="0" w:firstRowFirstColumn="0" w:firstRowLastColumn="0" w:lastRowFirstColumn="0" w:lastRowLastColumn="0"/>
       </w:pPr>
       <w:r>
         <w:t>Stack-Overflow</w:t>
@@ -1304,49 +1250,34 @@
           <w:ilvl w:val="0"/>
           <w:numId w:val="6"/>
         </w:numPr>
-        <w:cnfStyle w:val="101000000000" w:firstRow="1" w:lastRow="0" w:firstColumn="1" w:lastColumn="0" w:oddVBand="0" w:evenVBand="0" w:oddHBand="0" w:evenHBand="0" w:firstRowFirstColumn="0" w:firstRowLastColumn="0" w:lastRowFirstColumn="0" w:lastRowLastColumn="0"/>
       </w:pPr>
       <w:r>
         <w:t>D3-Gallery</w:t>
-      </w:r>
-    </w:p>
-    <w:p>
-      <w:pPr>
-        <w:cnfStyle w:val="101000000000" w:firstRow="1" w:lastRow="0" w:firstColumn="1" w:lastColumn="0" w:oddVBand="0" w:evenVBand="0" w:oddHBand="0" w:evenHBand="0" w:firstRowFirstColumn="0" w:firstRowLastColumn="0" w:lastRowFirstColumn="0" w:lastRowLastColumn="0"/>
-      </w:pPr>
-    </w:p>
-    <w:p>
-      <w:pPr>
-        <w:cnfStyle w:val="101000000000" w:firstRow="1" w:lastRow="0" w:firstColumn="1" w:lastColumn="0" w:oddVBand="0" w:evenVBand="0" w:oddHBand="0" w:evenHBand="0" w:firstRowFirstColumn="0" w:firstRowLastColumn="0" w:lastRowFirstColumn="0" w:lastRowLastColumn="0"/>
-      </w:pPr>
-      <w:r>
-        <w:t>Specific blocks/links can be found on code comments.</w:t>
-      </w:r>
-    </w:p>
-    <w:p>
-      <w:pPr>
-        <w:cnfStyle w:val="101000000000" w:firstRow="1" w:lastRow="0" w:firstColumn="1" w:lastColumn="0" w:oddVBand="0" w:evenVBand="0" w:oddHBand="0" w:evenHBand="0" w:firstRowFirstColumn="0" w:firstRowLastColumn="0" w:lastRowFirstColumn="0" w:lastRowLastColumn="0"/>
-      </w:pPr>
-    </w:p>
-    <w:p>
-      <w:pPr>
-        <w:cnfStyle w:val="101000000000" w:firstRow="1" w:lastRow="0" w:firstColumn="1" w:lastColumn="0" w:oddVBand="0" w:evenVBand="0" w:oddHBand="0" w:evenHBand="0" w:firstRowFirstColumn="0" w:firstRowLastColumn="0" w:lastRowFirstColumn="0" w:lastRowLastColumn="0"/>
-      </w:pPr>
-    </w:p>
-    <w:p>
-      <w:pPr>
-        <w:pStyle w:val="Heading1"/>
-      </w:pPr>
-      <w:r>
-        <w:t>DESCRIPTION OF VISUALISATION</w:t>
       </w:r>
     </w:p>
     <w:p/>
     <w:p>
+      <w:r>
+        <w:t>Specific blocks/links can be found on code comments.</w:t>
+      </w:r>
+    </w:p>
+    <w:p/>
+    <w:p/>
+    <w:p>
+      <w:pPr>
+        <w:pStyle w:val="Heading1"/>
+      </w:pPr>
+      <w:r>
+        <w:t>DESCRIPTION OF VISUALISATION</w:t>
+      </w:r>
+    </w:p>
+    <w:p/>
+    <w:p>
       <w:pPr>
         <w:ind w:firstLine="720"/>
       </w:pPr>
       <w:r>
+        <w:lastRenderedPageBreak/>
         <w:t>Each data attribute has been encoded with a specific visual variable to allow the visualisation to communicate with the user in an expressive and effective manner.</w:t>
       </w:r>
       <w:r>
@@ -1985,14 +1916,7 @@
                 <w:sz w:val="22"/>
                 <w:szCs w:val="22"/>
               </w:rPr>
-              <w:t>(CHECKBOX)</w:t>
-            </w:r>
-            <w:r>
-              <w:rPr>
-                <w:sz w:val="22"/>
-                <w:szCs w:val="22"/>
-              </w:rPr>
-              <w:t>FILTER</w:t>
+              <w:t>(CHECKBOX)FILTER</w:t>
             </w:r>
           </w:p>
         </w:tc>
@@ -2014,14 +1938,7 @@
                 <w:sz w:val="22"/>
                 <w:szCs w:val="22"/>
               </w:rPr>
-              <w:t>To allow the user to filter out data not interested in</w:t>
-            </w:r>
-            <w:r>
-              <w:rPr>
-                <w:sz w:val="22"/>
-                <w:szCs w:val="22"/>
-              </w:rPr>
-              <w:t>. Checkbox to allow user compare seasons that are not sequential.</w:t>
+              <w:t>To allow the user to filter out data not interested in. Checkbox to allow user compare seasons that are not sequential.</w:t>
             </w:r>
           </w:p>
         </w:tc>
@@ -2097,14 +2014,7 @@
                 <w:sz w:val="22"/>
                 <w:szCs w:val="22"/>
               </w:rPr>
-              <w:t>(CHECKBOX)</w:t>
-            </w:r>
-            <w:r>
-              <w:rPr>
-                <w:sz w:val="22"/>
-                <w:szCs w:val="22"/>
-              </w:rPr>
-              <w:t>FILTER</w:t>
+              <w:t>(CHECKBOX)FILTER</w:t>
             </w:r>
           </w:p>
         </w:tc>
@@ -2126,14 +2036,7 @@
                 <w:sz w:val="22"/>
                 <w:szCs w:val="22"/>
               </w:rPr>
-              <w:t xml:space="preserve">To allow the user </w:t>
-            </w:r>
-            <w:r>
-              <w:rPr>
-                <w:sz w:val="22"/>
-                <w:szCs w:val="22"/>
-              </w:rPr>
-              <w:t>compare only leagues interested in.</w:t>
+              <w:t>To allow the user compare only leagues interested in.</w:t>
             </w:r>
           </w:p>
         </w:tc>
@@ -2206,7 +2109,54 @@
         <w:t xml:space="preserve">INSIGHTS FROM THE VISUALISATION &amp; CRITICAL DISCUSSION </w:t>
       </w:r>
     </w:p>
-    <w:p/>
+    <w:p>
+      <w:pPr>
+        <w:pStyle w:val="ListParagraph"/>
+        <w:numPr>
+          <w:ilvl w:val="0"/>
+          <w:numId w:val="3"/>
+        </w:numPr>
+      </w:pPr>
+      <w:r>
+        <w:t>Insights a user can get from it</w:t>
+      </w:r>
+    </w:p>
+    <w:p>
+      <w:pPr>
+        <w:pStyle w:val="ListParagraph"/>
+        <w:numPr>
+          <w:ilvl w:val="0"/>
+          <w:numId w:val="3"/>
+        </w:numPr>
+      </w:pPr>
+      <w:r>
+        <w:t>Ex. Most $ spent was in 17/18 you can see bar graph</w:t>
+      </w:r>
+    </w:p>
+    <w:p>
+      <w:pPr>
+        <w:pStyle w:val="ListParagraph"/>
+        <w:numPr>
+          <w:ilvl w:val="0"/>
+          <w:numId w:val="3"/>
+        </w:numPr>
+      </w:pPr>
+      <w:r>
+        <w:t>Explain each graph</w:t>
+      </w:r>
+    </w:p>
+    <w:p>
+      <w:pPr>
+        <w:pStyle w:val="ListParagraph"/>
+        <w:numPr>
+          <w:ilvl w:val="0"/>
+          <w:numId w:val="3"/>
+        </w:numPr>
+      </w:pPr>
+      <w:r>
+        <w:t>Through all seasons except 2 seasons, PL spent the most</w:t>
+      </w:r>
+    </w:p>
     <w:p/>
     <w:p/>
     <w:p>
@@ -2230,19 +2180,7 @@
           <w:rPr>
             <w:rStyle w:val="Hyperlink"/>
           </w:rPr>
-          <w:t>https:/</w:t>
-        </w:r>
-        <w:r>
-          <w:rPr>
-            <w:rStyle w:val="Hyperlink"/>
-          </w:rPr>
-          <w:t>/</w:t>
-        </w:r>
-        <w:r>
-          <w:rPr>
-            <w:rStyle w:val="Hyperlink"/>
-          </w:rPr>
-          <w:t>www.kaggle.com/vardan95ghazaryan/top-250-football-transfers-from-2000-to-2018</w:t>
+          <w:t>https://www.kaggle.com/vardan95ghazaryan/top-250-football-transfers-from-2000-to-2018</w:t>
         </w:r>
       </w:hyperlink>
       <w:r>
@@ -2252,6 +2190,7 @@
     <w:p/>
     <w:p>
       <w:r>
+        <w:lastRenderedPageBreak/>
         <w:t>[2] Block.org at :</w:t>
       </w:r>
     </w:p>
@@ -2281,7 +2220,7 @@
 </file>
 
 <file path=word/numbering.xml><?xml version="1.0" encoding="utf-8"?>
-<w:numbering xmlns:wpc="http://schemas.microsoft.com/office/word/2010/wordprocessingCanvas" xmlns:cx="http://schemas.microsoft.com/office/drawing/2014/chartex" xmlns:cx1="http://schemas.microsoft.com/office/drawing/2015/9/8/chartex" xmlns:cx2="http://schemas.microsoft.com/office/drawing/2015/10/21/chartex" xmlns:cx3="http://schemas.microsoft.com/office/drawing/2016/5/9/chartex" xmlns:cx4="http://schemas.microsoft.com/office/drawing/2016/5/10/chartex" xmlns:cx5="http://schemas.microsoft.com/office/drawing/2016/5/11/chartex" xmlns:cx6="http://schemas.microsoft.com/office/drawing/2016/5/12/chartex" xmlns:cx7="http://schemas.microsoft.com/office/drawing/2016/5/13/chartex" xmlns:cx8="http://schemas.microsoft.com/office/drawing/2016/5/14/chartex" xmlns:mc="http://schemas.openxmlformats.org/markup-compatibility/2006" xmlns:aink="http://schemas.microsoft.com/office/drawing/2016/ink" xmlns:am3d="http://schemas.microsoft.com/office/drawing/2017/model3d" xmlns:o="urn:schemas-microsoft-com:office:office" xmlns:r="http://schemas.openxmlformats.org/officeDocument/2006/relationships" xmlns:m="http://schemas.openxmlformats.org/officeDocument/2006/math" xmlns:v="urn:schemas-microsoft-com:vml" xmlns:wp14="http://schemas.microsoft.com/office/word/2010/wordprocessingDrawing" xmlns:wp="http://schemas.openxmlformats.org/drawingml/2006/wordprocessingDrawing" xmlns:w10="urn:schemas-microsoft-com:office:word" xmlns:w="http://schemas.openxmlformats.org/wordprocessingml/2006/main" xmlns:w14="http://schemas.microsoft.com/office/word/2010/wordml" xmlns:w15="http://schemas.microsoft.com/office/word/2012/wordml" xmlns:w16cex="http://schemas.microsoft.com/office/word/2018/wordml/cex" xmlns:w16cid="http://schemas.microsoft.com/office/word/2016/wordml/cid" xmlns:w16="http://schemas.microsoft.com/office/word/2018/wordml" xmlns:w16se="http://schemas.microsoft.com/office/word/2015/wordml/symex" xmlns:wpg="http://schemas.microsoft.com/office/word/2010/wordprocessingGroup" xmlns:wpi="http://schemas.microsoft.com/office/word/2010/wordprocessingInk" xmlns:wne="http://schemas.microsoft.com/office/word/2006/wordml" xmlns:wps="http://schemas.microsoft.com/office/word/2010/wordprocessingShape" mc:Ignorable="w14 w15 w16se w16cid w16 w16cex wp14">
+<w:numbering xmlns:wpc="http://schemas.microsoft.com/office/word/2010/wordprocessingCanvas" xmlns:cx="http://schemas.microsoft.com/office/drawing/2014/chartex" xmlns:cx1="http://schemas.microsoft.com/office/drawing/2015/9/8/chartex" xmlns:cx2="http://schemas.microsoft.com/office/drawing/2015/10/21/chartex" xmlns:cx3="http://schemas.microsoft.com/office/drawing/2016/5/9/chartex" xmlns:cx4="http://schemas.microsoft.com/office/drawing/2016/5/10/chartex" xmlns:cx5="http://schemas.microsoft.com/office/drawing/2016/5/11/chartex" xmlns:cx6="http://schemas.microsoft.com/office/drawing/2016/5/12/chartex" xmlns:cx7="http://schemas.microsoft.com/office/drawing/2016/5/13/chartex" xmlns:cx8="http://schemas.microsoft.com/office/drawing/2016/5/14/chartex" xmlns:mc="http://schemas.openxmlformats.org/markup-compatibility/2006" xmlns:aink="http://schemas.microsoft.com/office/drawing/2016/ink" xmlns:am3d="http://schemas.microsoft.com/office/drawing/2017/model3d" xmlns:o="urn:schemas-microsoft-com:office:office" xmlns:r="http://schemas.openxmlformats.org/officeDocument/2006/relationships" xmlns:m="http://schemas.openxmlformats.org/officeDocument/2006/math" xmlns:v="urn:schemas-microsoft-com:vml" xmlns:wp14="http://schemas.microsoft.com/office/word/2010/wordprocessingDrawing" xmlns:wp="http://schemas.openxmlformats.org/drawingml/2006/wordprocessingDrawing" xmlns:w10="urn:schemas-microsoft-com:office:word" xmlns:w="http://schemas.openxmlformats.org/wordprocessingml/2006/main" xmlns:w14="http://schemas.microsoft.com/office/word/2010/wordml" xmlns:w15="http://schemas.microsoft.com/office/word/2012/wordml" xmlns:w16cex="http://schemas.microsoft.com/office/word/2018/wordml/cex" xmlns:w16cid="http://schemas.microsoft.com/office/word/2016/wordml/cid" xmlns:w16="http://schemas.microsoft.com/office/word/2018/wordml" xmlns:w16sdtdh="http://schemas.microsoft.com/office/word/2020/wordml/sdtdatahash" xmlns:w16se="http://schemas.microsoft.com/office/word/2015/wordml/symex" xmlns:wpg="http://schemas.microsoft.com/office/word/2010/wordprocessingGroup" xmlns:wpi="http://schemas.microsoft.com/office/word/2010/wordprocessingInk" xmlns:wne="http://schemas.microsoft.com/office/word/2006/wordml" xmlns:wps="http://schemas.microsoft.com/office/word/2010/wordprocessingShape" mc:Ignorable="w14 w15 w16se w16cid w16 w16cex w16sdtdh wp14">
   <w:abstractNum w:abstractNumId="0" w15:restartNumberingAfterBreak="0">
     <w:nsid w:val="08C52009"/>
     <w:multiLevelType w:val="hybridMultilevel"/>
@@ -2371,7 +2310,7 @@
   <w:abstractNum w:abstractNumId="1" w15:restartNumberingAfterBreak="0">
     <w:nsid w:val="12882318"/>
     <w:multiLevelType w:val="hybridMultilevel"/>
-    <w:tmpl w:val="00667F50"/>
+    <w:tmpl w:val="678495A8"/>
     <w:lvl w:ilvl="0" w:tplc="08090001">
       <w:start w:val="1"/>
       <w:numFmt w:val="bullet"/>
@@ -2874,7 +2813,7 @@
 </file>
 
 <file path=word/styles.xml><?xml version="1.0" encoding="utf-8"?>
-<w:styles xmlns:mc="http://schemas.openxmlformats.org/markup-compatibility/2006" xmlns:r="http://schemas.openxmlformats.org/officeDocument/2006/relationships" xmlns:w="http://schemas.openxmlformats.org/wordprocessingml/2006/main" xmlns:w14="http://schemas.microsoft.com/office/word/2010/wordml" xmlns:w15="http://schemas.microsoft.com/office/word/2012/wordml" xmlns:w16cex="http://schemas.microsoft.com/office/word/2018/wordml/cex" xmlns:w16cid="http://schemas.microsoft.com/office/word/2016/wordml/cid" xmlns:w16="http://schemas.microsoft.com/office/word/2018/wordml" xmlns:w16se="http://schemas.microsoft.com/office/word/2015/wordml/symex" mc:Ignorable="w14 w15 w16se w16cid w16 w16cex">
+<w:styles xmlns:mc="http://schemas.openxmlformats.org/markup-compatibility/2006" xmlns:r="http://schemas.openxmlformats.org/officeDocument/2006/relationships" xmlns:w="http://schemas.openxmlformats.org/wordprocessingml/2006/main" xmlns:w14="http://schemas.microsoft.com/office/word/2010/wordml" xmlns:w15="http://schemas.microsoft.com/office/word/2012/wordml" xmlns:w16cex="http://schemas.microsoft.com/office/word/2018/wordml/cex" xmlns:w16cid="http://schemas.microsoft.com/office/word/2016/wordml/cid" xmlns:w16="http://schemas.microsoft.com/office/word/2018/wordml" xmlns:w16sdtdh="http://schemas.microsoft.com/office/word/2020/wordml/sdtdatahash" xmlns:w16se="http://schemas.microsoft.com/office/word/2015/wordml/symex" mc:Ignorable="w14 w15 w16se w16cid w16 w16cex w16sdtdh">
   <w:docDefaults>
     <w:rPrDefault>
       <w:rPr>
@@ -3850,7 +3789,7 @@
       </w:tcPr>
     </w:tblStylePr>
   </w:style>
-  <w:style w:type="table" w:styleId="GridTable1LightAccent2">
+  <w:style w:type="table" w:styleId="GridTable1Light-Accent2">
     <w:name w:val="Grid Table 1 Light Accent 2"/>
     <w:basedOn w:val="TableNormal"/>
     <w:uiPriority w:val="46"/>
@@ -4515,7 +4454,7 @@
 </file>
 
 <file path=word/glossary/document.xml><?xml version="1.0" encoding="utf-8"?>
-<w:glossaryDocument xmlns:wpc="http://schemas.microsoft.com/office/word/2010/wordprocessingCanvas" xmlns:cx="http://schemas.microsoft.com/office/drawing/2014/chartex" xmlns:cx1="http://schemas.microsoft.com/office/drawing/2015/9/8/chartex" xmlns:cx2="http://schemas.microsoft.com/office/drawing/2015/10/21/chartex" xmlns:cx3="http://schemas.microsoft.com/office/drawing/2016/5/9/chartex" xmlns:cx4="http://schemas.microsoft.com/office/drawing/2016/5/10/chartex" xmlns:cx5="http://schemas.microsoft.com/office/drawing/2016/5/11/chartex" xmlns:cx6="http://schemas.microsoft.com/office/drawing/2016/5/12/chartex" xmlns:cx7="http://schemas.microsoft.com/office/drawing/2016/5/13/chartex" xmlns:cx8="http://schemas.microsoft.com/office/drawing/2016/5/14/chartex" xmlns:mc="http://schemas.openxmlformats.org/markup-compatibility/2006" xmlns:aink="http://schemas.microsoft.com/office/drawing/2016/ink" xmlns:am3d="http://schemas.microsoft.com/office/drawing/2017/model3d" xmlns:o="urn:schemas-microsoft-com:office:office" xmlns:r="http://schemas.openxmlformats.org/officeDocument/2006/relationships" xmlns:m="http://schemas.openxmlformats.org/officeDocument/2006/math" xmlns:v="urn:schemas-microsoft-com:vml" xmlns:wp14="http://schemas.microsoft.com/office/word/2010/wordprocessingDrawing" xmlns:wp="http://schemas.openxmlformats.org/drawingml/2006/wordprocessingDrawing" xmlns:w10="urn:schemas-microsoft-com:office:word" xmlns:w="http://schemas.openxmlformats.org/wordprocessingml/2006/main" xmlns:w14="http://schemas.microsoft.com/office/word/2010/wordml" xmlns:w15="http://schemas.microsoft.com/office/word/2012/wordml" xmlns:w16cex="http://schemas.microsoft.com/office/word/2018/wordml/cex" xmlns:w16cid="http://schemas.microsoft.com/office/word/2016/wordml/cid" xmlns:w16="http://schemas.microsoft.com/office/word/2018/wordml" xmlns:w16se="http://schemas.microsoft.com/office/word/2015/wordml/symex" xmlns:wpg="http://schemas.microsoft.com/office/word/2010/wordprocessingGroup" xmlns:wpi="http://schemas.microsoft.com/office/word/2010/wordprocessingInk" xmlns:wne="http://schemas.microsoft.com/office/word/2006/wordml" xmlns:wps="http://schemas.microsoft.com/office/word/2010/wordprocessingShape" mc:Ignorable="w14 w15 w16se w16cid w16 w16cex wp14">
+<w:glossaryDocument xmlns:wpc="http://schemas.microsoft.com/office/word/2010/wordprocessingCanvas" xmlns:cx="http://schemas.microsoft.com/office/drawing/2014/chartex" xmlns:cx1="http://schemas.microsoft.com/office/drawing/2015/9/8/chartex" xmlns:cx2="http://schemas.microsoft.com/office/drawing/2015/10/21/chartex" xmlns:cx3="http://schemas.microsoft.com/office/drawing/2016/5/9/chartex" xmlns:cx4="http://schemas.microsoft.com/office/drawing/2016/5/10/chartex" xmlns:cx5="http://schemas.microsoft.com/office/drawing/2016/5/11/chartex" xmlns:cx6="http://schemas.microsoft.com/office/drawing/2016/5/12/chartex" xmlns:cx7="http://schemas.microsoft.com/office/drawing/2016/5/13/chartex" xmlns:cx8="http://schemas.microsoft.com/office/drawing/2016/5/14/chartex" xmlns:mc="http://schemas.openxmlformats.org/markup-compatibility/2006" xmlns:aink="http://schemas.microsoft.com/office/drawing/2016/ink" xmlns:am3d="http://schemas.microsoft.com/office/drawing/2017/model3d" xmlns:o="urn:schemas-microsoft-com:office:office" xmlns:r="http://schemas.openxmlformats.org/officeDocument/2006/relationships" xmlns:m="http://schemas.openxmlformats.org/officeDocument/2006/math" xmlns:v="urn:schemas-microsoft-com:vml" xmlns:wp14="http://schemas.microsoft.com/office/word/2010/wordprocessingDrawing" xmlns:wp="http://schemas.openxmlformats.org/drawingml/2006/wordprocessingDrawing" xmlns:w10="urn:schemas-microsoft-com:office:word" xmlns:w="http://schemas.openxmlformats.org/wordprocessingml/2006/main" xmlns:w14="http://schemas.microsoft.com/office/word/2010/wordml" xmlns:w15="http://schemas.microsoft.com/office/word/2012/wordml" xmlns:w16cex="http://schemas.microsoft.com/office/word/2018/wordml/cex" xmlns:w16cid="http://schemas.microsoft.com/office/word/2016/wordml/cid" xmlns:w16="http://schemas.microsoft.com/office/word/2018/wordml" xmlns:w16sdtdh="http://schemas.microsoft.com/office/word/2020/wordml/sdtdatahash" xmlns:w16se="http://schemas.microsoft.com/office/word/2015/wordml/symex" xmlns:wpg="http://schemas.microsoft.com/office/word/2010/wordprocessingGroup" xmlns:wpi="http://schemas.microsoft.com/office/word/2010/wordprocessingInk" xmlns:wne="http://schemas.microsoft.com/office/word/2006/wordml" xmlns:wps="http://schemas.microsoft.com/office/word/2010/wordprocessingShape" mc:Ignorable="w14 w15 w16se w16cid w16 w16cex w16sdtdh wp14">
   <w:docParts>
     <w:docPart>
       <w:docPartPr>
@@ -4586,48 +4525,48 @@
 </file>
 
 <file path=word/glossary/fontTable.xml><?xml version="1.0" encoding="utf-8"?>
-<w:fonts xmlns:mc="http://schemas.openxmlformats.org/markup-compatibility/2006" xmlns:r="http://schemas.openxmlformats.org/officeDocument/2006/relationships" xmlns:w="http://schemas.openxmlformats.org/wordprocessingml/2006/main" xmlns:w14="http://schemas.microsoft.com/office/word/2010/wordml" xmlns:w15="http://schemas.microsoft.com/office/word/2012/wordml" xmlns:w16cex="http://schemas.microsoft.com/office/word/2018/wordml/cex" xmlns:w16cid="http://schemas.microsoft.com/office/word/2016/wordml/cid" xmlns:w16="http://schemas.microsoft.com/office/word/2018/wordml" xmlns:w16se="http://schemas.microsoft.com/office/word/2015/wordml/symex" mc:Ignorable="w14 w15 w16se w16cid w16 w16cex">
+<w:fonts xmlns:mc="http://schemas.openxmlformats.org/markup-compatibility/2006" xmlns:r="http://schemas.openxmlformats.org/officeDocument/2006/relationships" xmlns:w="http://schemas.openxmlformats.org/wordprocessingml/2006/main" xmlns:w14="http://schemas.microsoft.com/office/word/2010/wordml" xmlns:w15="http://schemas.microsoft.com/office/word/2012/wordml" xmlns:w16cex="http://schemas.microsoft.com/office/word/2018/wordml/cex" xmlns:w16cid="http://schemas.microsoft.com/office/word/2016/wordml/cid" xmlns:w16="http://schemas.microsoft.com/office/word/2018/wordml" xmlns:w16sdtdh="http://schemas.microsoft.com/office/word/2020/wordml/sdtdatahash" xmlns:w16se="http://schemas.microsoft.com/office/word/2015/wordml/symex" mc:Ignorable="w14 w15 w16se w16cid w16 w16cex w16sdtdh">
+  <w:font w:name="Symbol">
+    <w:panose1 w:val="05050102010706020507"/>
+    <w:charset w:val="02"/>
+    <w:family w:val="roman"/>
+    <w:pitch w:val="variable"/>
+    <w:sig w:usb0="00000000" w:usb1="10000000" w:usb2="00000000" w:usb3="00000000" w:csb0="80000000" w:csb1="00000000"/>
+  </w:font>
   <w:font w:name="Times New Roman">
     <w:panose1 w:val="02020603050405020304"/>
     <w:charset w:val="00"/>
     <w:family w:val="roman"/>
     <w:pitch w:val="variable"/>
-    <w:sig w:usb0="20002A87" w:usb1="80000000" w:usb2="00000008" w:usb3="00000000" w:csb0="000001FF" w:csb1="00000000"/>
-  </w:font>
-  <w:font w:name="Symbol">
-    <w:panose1 w:val="05050102010706020507"/>
-    <w:charset w:val="02"/>
-    <w:family w:val="decorative"/>
-    <w:pitch w:val="variable"/>
-    <w:sig w:usb0="00000000" w:usb1="10000000" w:usb2="00000000" w:usb3="00000000" w:csb0="80000000" w:csb1="00000000"/>
+    <w:sig w:usb0="E0002EFF" w:usb1="C000785B" w:usb2="00000009" w:usb3="00000000" w:csb0="000001FF" w:csb1="00000000"/>
   </w:font>
   <w:font w:name="Courier New">
     <w:panose1 w:val="02070309020205020404"/>
     <w:charset w:val="00"/>
     <w:family w:val="modern"/>
     <w:pitch w:val="fixed"/>
-    <w:sig w:usb0="E0002AFF" w:usb1="C0007843" w:usb2="00000009" w:usb3="00000000" w:csb0="000001FF" w:csb1="00000000"/>
+    <w:sig w:usb0="E0002EFF" w:usb1="C0007843" w:usb2="00000009" w:usb3="00000000" w:csb0="000001FF" w:csb1="00000000"/>
   </w:font>
   <w:font w:name="Wingdings">
     <w:panose1 w:val="05000000000000000000"/>
-    <w:charset w:val="4D"/>
-    <w:family w:val="decorative"/>
+    <w:charset w:val="02"/>
+    <w:family w:val="auto"/>
     <w:pitch w:val="variable"/>
-    <w:sig w:usb0="00000003" w:usb1="10000000" w:usb2="00000000" w:usb3="00000000" w:csb0="80000001" w:csb1="00000000"/>
+    <w:sig w:usb0="00000000" w:usb1="10000000" w:usb2="00000000" w:usb3="00000000" w:csb0="80000000" w:csb1="00000000"/>
   </w:font>
   <w:font w:name="Calibri">
     <w:panose1 w:val="020F0502020204030204"/>
     <w:charset w:val="00"/>
     <w:family w:val="swiss"/>
     <w:pitch w:val="variable"/>
-    <w:sig w:usb0="A00002EF" w:usb1="4000207B" w:usb2="00000000" w:usb3="00000000" w:csb0="0000009F" w:csb1="00000000"/>
+    <w:sig w:usb0="E4002EFF" w:usb1="C000247B" w:usb2="00000009" w:usb3="00000000" w:csb0="000001FF" w:csb1="00000000"/>
   </w:font>
   <w:font w:name="Calibri Light">
     <w:panose1 w:val="020F0302020204030204"/>
     <w:charset w:val="00"/>
     <w:family w:val="swiss"/>
     <w:pitch w:val="variable"/>
-    <w:sig w:usb0="E0002AFF" w:usb1="C000247B" w:usb2="00000009" w:usb3="00000000" w:csb0="000001FF" w:csb1="00000000"/>
+    <w:sig w:usb0="E4002EFF" w:usb1="C000247B" w:usb2="00000009" w:usb3="00000000" w:csb0="000001FF" w:csb1="00000000"/>
   </w:font>
   <w:font w:name="Segoe UI">
     <w:panose1 w:val="020B0502040204020203"/>
@@ -4640,7 +4579,7 @@
 </file>
 
 <file path=word/glossary/settings.xml><?xml version="1.0" encoding="utf-8"?>
-<w:settings xmlns:mc="http://schemas.openxmlformats.org/markup-compatibility/2006" xmlns:o="urn:schemas-microsoft-com:office:office" xmlns:r="http://schemas.openxmlformats.org/officeDocument/2006/relationships" xmlns:m="http://schemas.openxmlformats.org/officeDocument/2006/math" xmlns:v="urn:schemas-microsoft-com:vml" xmlns:w10="urn:schemas-microsoft-com:office:word" xmlns:w="http://schemas.openxmlformats.org/wordprocessingml/2006/main" xmlns:w14="http://schemas.microsoft.com/office/word/2010/wordml" xmlns:w15="http://schemas.microsoft.com/office/word/2012/wordml" xmlns:w16cex="http://schemas.microsoft.com/office/word/2018/wordml/cex" xmlns:w16cid="http://schemas.microsoft.com/office/word/2016/wordml/cid" xmlns:w16="http://schemas.microsoft.com/office/word/2018/wordml" xmlns:w16se="http://schemas.microsoft.com/office/word/2015/wordml/symex" xmlns:sl="http://schemas.openxmlformats.org/schemaLibrary/2006/main" mc:Ignorable="w14 w15 w16se w16cid w16 w16cex">
+<w:settings xmlns:mc="http://schemas.openxmlformats.org/markup-compatibility/2006" xmlns:o="urn:schemas-microsoft-com:office:office" xmlns:r="http://schemas.openxmlformats.org/officeDocument/2006/relationships" xmlns:m="http://schemas.openxmlformats.org/officeDocument/2006/math" xmlns:v="urn:schemas-microsoft-com:vml" xmlns:w10="urn:schemas-microsoft-com:office:word" xmlns:w="http://schemas.openxmlformats.org/wordprocessingml/2006/main" xmlns:w14="http://schemas.microsoft.com/office/word/2010/wordml" xmlns:w15="http://schemas.microsoft.com/office/word/2012/wordml" xmlns:w16cex="http://schemas.microsoft.com/office/word/2018/wordml/cex" xmlns:w16cid="http://schemas.microsoft.com/office/word/2016/wordml/cid" xmlns:w16="http://schemas.microsoft.com/office/word/2018/wordml" xmlns:w16sdtdh="http://schemas.microsoft.com/office/word/2020/wordml/sdtdatahash" xmlns:w16se="http://schemas.microsoft.com/office/word/2015/wordml/symex" xmlns:sl="http://schemas.openxmlformats.org/schemaLibrary/2006/main" mc:Ignorable="w14 w15 w16se w16cid w16 w16cex w16sdtdh">
   <w:view w:val="normal"/>
   <w:defaultTabStop w:val="720"/>
   <w:characterSpacingControl w:val="doNotCompress"/>
@@ -4657,6 +4596,8 @@
     <w:rsidRoot w:val="000820C2"/>
     <w:rsid w:val="000820C2"/>
     <w:rsid w:val="00595B8C"/>
+    <w:rsid w:val="00717611"/>
+    <w:rsid w:val="00A31AE1"/>
   </w:rsids>
   <m:mathPr>
     <m:mathFont m:val="Cambria Math"/>
@@ -4680,7 +4621,7 @@
 </file>
 
 <file path=word/glossary/styles.xml><?xml version="1.0" encoding="utf-8"?>
-<w:styles xmlns:mc="http://schemas.openxmlformats.org/markup-compatibility/2006" xmlns:r="http://schemas.openxmlformats.org/officeDocument/2006/relationships" xmlns:w="http://schemas.openxmlformats.org/wordprocessingml/2006/main" xmlns:w14="http://schemas.microsoft.com/office/word/2010/wordml" xmlns:w15="http://schemas.microsoft.com/office/word/2012/wordml" xmlns:w16cex="http://schemas.microsoft.com/office/word/2018/wordml/cex" xmlns:w16cid="http://schemas.microsoft.com/office/word/2016/wordml/cid" xmlns:w16="http://schemas.microsoft.com/office/word/2018/wordml" xmlns:w16se="http://schemas.microsoft.com/office/word/2015/wordml/symex" mc:Ignorable="w14 w15 w16se w16cid w16 w16cex">
+<w:styles xmlns:mc="http://schemas.openxmlformats.org/markup-compatibility/2006" xmlns:r="http://schemas.openxmlformats.org/officeDocument/2006/relationships" xmlns:w="http://schemas.openxmlformats.org/wordprocessingml/2006/main" xmlns:w14="http://schemas.microsoft.com/office/word/2010/wordml" xmlns:w15="http://schemas.microsoft.com/office/word/2012/wordml" xmlns:w16cex="http://schemas.microsoft.com/office/word/2018/wordml/cex" xmlns:w16cid="http://schemas.microsoft.com/office/word/2016/wordml/cid" xmlns:w16="http://schemas.microsoft.com/office/word/2018/wordml" xmlns:w16sdtdh="http://schemas.microsoft.com/office/word/2020/wordml/sdtdatahash" xmlns:w16se="http://schemas.microsoft.com/office/word/2015/wordml/symex" mc:Ignorable="w14 w15 w16se w16cid w16 w16cex w16sdtdh">
   <w:docDefaults>
     <w:rPrDefault>
       <w:rPr>
@@ -5113,7 +5054,7 @@
 </file>
 
 <file path=word/glossary/webSettings.xml><?xml version="1.0" encoding="utf-8"?>
-<w:webSettings xmlns:mc="http://schemas.openxmlformats.org/markup-compatibility/2006" xmlns:r="http://schemas.openxmlformats.org/officeDocument/2006/relationships" xmlns:w="http://schemas.openxmlformats.org/wordprocessingml/2006/main" xmlns:w14="http://schemas.microsoft.com/office/word/2010/wordml" xmlns:w15="http://schemas.microsoft.com/office/word/2012/wordml" xmlns:w16cex="http://schemas.microsoft.com/office/word/2018/wordml/cex" xmlns:w16cid="http://schemas.microsoft.com/office/word/2016/wordml/cid" xmlns:w16="http://schemas.microsoft.com/office/word/2018/wordml" xmlns:w16se="http://schemas.microsoft.com/office/word/2015/wordml/symex" mc:Ignorable="w14 w15 w16se w16cid w16 w16cex">
+<w:webSettings xmlns:mc="http://schemas.openxmlformats.org/markup-compatibility/2006" xmlns:r="http://schemas.openxmlformats.org/officeDocument/2006/relationships" xmlns:w="http://schemas.openxmlformats.org/wordprocessingml/2006/main" xmlns:w14="http://schemas.microsoft.com/office/word/2010/wordml" xmlns:w15="http://schemas.microsoft.com/office/word/2012/wordml" xmlns:w16cex="http://schemas.microsoft.com/office/word/2018/wordml/cex" xmlns:w16cid="http://schemas.microsoft.com/office/word/2016/wordml/cid" xmlns:w16="http://schemas.microsoft.com/office/word/2018/wordml" xmlns:w16sdtdh="http://schemas.microsoft.com/office/word/2020/wordml/sdtdatahash" xmlns:w16se="http://schemas.microsoft.com/office/word/2015/wordml/symex" mc:Ignorable="w14 w15 w16se w16cid w16 w16cex w16sdtdh">
   <w:optimizeForBrowser/>
   <w:allowPNG/>
 </w:webSettings>

</xml_diff>

<commit_message>
Added the number of observations of the data
</commit_message>
<xml_diff>
--- a/CS5044-Report.docx
+++ b/CS5044-Report.docx
@@ -1,6 +1,6 @@
 
 <file path=word/document.xml><?xml version="1.0" encoding="utf-8"?>
-<w:document xmlns:wpc="http://schemas.microsoft.com/office/word/2010/wordprocessingCanvas" xmlns:cx="http://schemas.microsoft.com/office/drawing/2014/chartex" xmlns:cx1="http://schemas.microsoft.com/office/drawing/2015/9/8/chartex" xmlns:cx2="http://schemas.microsoft.com/office/drawing/2015/10/21/chartex" xmlns:cx3="http://schemas.microsoft.com/office/drawing/2016/5/9/chartex" xmlns:cx4="http://schemas.microsoft.com/office/drawing/2016/5/10/chartex" xmlns:cx5="http://schemas.microsoft.com/office/drawing/2016/5/11/chartex" xmlns:cx6="http://schemas.microsoft.com/office/drawing/2016/5/12/chartex" xmlns:cx7="http://schemas.microsoft.com/office/drawing/2016/5/13/chartex" xmlns:cx8="http://schemas.microsoft.com/office/drawing/2016/5/14/chartex" xmlns:mc="http://schemas.openxmlformats.org/markup-compatibility/2006" xmlns:aink="http://schemas.microsoft.com/office/drawing/2016/ink" xmlns:am3d="http://schemas.microsoft.com/office/drawing/2017/model3d" xmlns:o="urn:schemas-microsoft-com:office:office" xmlns:r="http://schemas.openxmlformats.org/officeDocument/2006/relationships" xmlns:m="http://schemas.openxmlformats.org/officeDocument/2006/math" xmlns:v="urn:schemas-microsoft-com:vml" xmlns:wp14="http://schemas.microsoft.com/office/word/2010/wordprocessingDrawing" xmlns:wp="http://schemas.openxmlformats.org/drawingml/2006/wordprocessingDrawing" xmlns:w10="urn:schemas-microsoft-com:office:word" xmlns:w="http://schemas.openxmlformats.org/wordprocessingml/2006/main" xmlns:w14="http://schemas.microsoft.com/office/word/2010/wordml" xmlns:w15="http://schemas.microsoft.com/office/word/2012/wordml" xmlns:w16cex="http://schemas.microsoft.com/office/word/2018/wordml/cex" xmlns:w16cid="http://schemas.microsoft.com/office/word/2016/wordml/cid" xmlns:w16="http://schemas.microsoft.com/office/word/2018/wordml" xmlns:w16sdtdh="http://schemas.microsoft.com/office/word/2020/wordml/sdtdatahash" xmlns:w16se="http://schemas.microsoft.com/office/word/2015/wordml/symex" xmlns:wpg="http://schemas.microsoft.com/office/word/2010/wordprocessingGroup" xmlns:wpi="http://schemas.microsoft.com/office/word/2010/wordprocessingInk" xmlns:wne="http://schemas.microsoft.com/office/word/2006/wordml" xmlns:wps="http://schemas.microsoft.com/office/word/2010/wordprocessingShape" mc:Ignorable="w14 w15 w16se w16cid w16 w16cex w16sdtdh wp14">
+<w:document xmlns:wpc="http://schemas.microsoft.com/office/word/2010/wordprocessingCanvas" xmlns:cx="http://schemas.microsoft.com/office/drawing/2014/chartex" xmlns:cx1="http://schemas.microsoft.com/office/drawing/2015/9/8/chartex" xmlns:cx2="http://schemas.microsoft.com/office/drawing/2015/10/21/chartex" xmlns:cx3="http://schemas.microsoft.com/office/drawing/2016/5/9/chartex" xmlns:cx4="http://schemas.microsoft.com/office/drawing/2016/5/10/chartex" xmlns:cx5="http://schemas.microsoft.com/office/drawing/2016/5/11/chartex" xmlns:cx6="http://schemas.microsoft.com/office/drawing/2016/5/12/chartex" xmlns:cx7="http://schemas.microsoft.com/office/drawing/2016/5/13/chartex" xmlns:cx8="http://schemas.microsoft.com/office/drawing/2016/5/14/chartex" xmlns:mc="http://schemas.openxmlformats.org/markup-compatibility/2006" xmlns:aink="http://schemas.microsoft.com/office/drawing/2016/ink" xmlns:am3d="http://schemas.microsoft.com/office/drawing/2017/model3d" xmlns:o="urn:schemas-microsoft-com:office:office" xmlns:r="http://schemas.openxmlformats.org/officeDocument/2006/relationships" xmlns:m="http://schemas.openxmlformats.org/officeDocument/2006/math" xmlns:v="urn:schemas-microsoft-com:vml" xmlns:wp14="http://schemas.microsoft.com/office/word/2010/wordprocessingDrawing" xmlns:wp="http://schemas.openxmlformats.org/drawingml/2006/wordprocessingDrawing" xmlns:w10="urn:schemas-microsoft-com:office:word" xmlns:w="http://schemas.openxmlformats.org/wordprocessingml/2006/main" xmlns:w14="http://schemas.microsoft.com/office/word/2010/wordml" xmlns:w15="http://schemas.microsoft.com/office/word/2012/wordml" xmlns:w16cex="http://schemas.microsoft.com/office/word/2018/wordml/cex" xmlns:w16cid="http://schemas.microsoft.com/office/word/2016/wordml/cid" xmlns:w16="http://schemas.microsoft.com/office/word/2018/wordml" xmlns:w16se="http://schemas.microsoft.com/office/word/2015/wordml/symex" xmlns:wpg="http://schemas.microsoft.com/office/word/2010/wordprocessingGroup" xmlns:wpi="http://schemas.microsoft.com/office/word/2010/wordprocessingInk" xmlns:wne="http://schemas.microsoft.com/office/word/2006/wordml" xmlns:wps="http://schemas.microsoft.com/office/word/2010/wordprocessingShape" mc:Ignorable="w14 w15 w16se w16cid w16 w16cex wp14">
   <w:body>
     <w:sdt>
       <w:sdtPr>
@@ -385,7 +385,7 @@
                   </wp:anchor>
                 </w:drawing>
               </mc:Choice>
-              <mc:Fallback>
+              <mc:Fallback xmlns:w16sdtdh="http://schemas.microsoft.com/office/word/2020/wordml/sdtdatahash">
                 <w:pict>
                   <v:shapetype w14:anchorId="7CD02511" id="_x0000_t202" coordsize="21600,21600" o:spt="202" path="m,l,21600r21600,l21600,xe">
                     <v:stroke joinstyle="miter"/>
@@ -742,7 +742,43 @@
           <w:szCs w:val="21"/>
           <w:lang w:eastAsia="en-GB"/>
         </w:rPr>
-        <w:t xml:space="preserve"> which are ???? from the original ???? observations</w:t>
+        <w:t xml:space="preserve"> which are </w:t>
+      </w:r>
+      <w:r>
+        <w:rPr>
+          <w:rFonts w:ascii="Segoe UI" w:eastAsia="Times New Roman" w:hAnsi="Segoe UI" w:cs="Segoe UI"/>
+          <w:sz w:val="21"/>
+          <w:szCs w:val="21"/>
+          <w:lang w:eastAsia="en-GB"/>
+        </w:rPr>
+        <w:t>3339</w:t>
+      </w:r>
+      <w:r>
+        <w:rPr>
+          <w:rFonts w:ascii="Segoe UI" w:eastAsia="Times New Roman" w:hAnsi="Segoe UI" w:cs="Segoe UI"/>
+          <w:sz w:val="21"/>
+          <w:szCs w:val="21"/>
+          <w:lang w:eastAsia="en-GB"/>
+        </w:rPr>
+        <w:t xml:space="preserve"> from the original </w:t>
+      </w:r>
+      <w:r>
+        <w:rPr>
+          <w:rFonts w:ascii="Segoe UI" w:eastAsia="Times New Roman" w:hAnsi="Segoe UI" w:cs="Segoe UI"/>
+          <w:sz w:val="21"/>
+          <w:szCs w:val="21"/>
+          <w:lang w:eastAsia="en-GB"/>
+        </w:rPr>
+        <w:t>4700</w:t>
+      </w:r>
+      <w:r>
+        <w:rPr>
+          <w:rFonts w:ascii="Segoe UI" w:eastAsia="Times New Roman" w:hAnsi="Segoe UI" w:cs="Segoe UI"/>
+          <w:sz w:val="21"/>
+          <w:szCs w:val="21"/>
+          <w:lang w:eastAsia="en-GB"/>
+        </w:rPr>
+        <w:t xml:space="preserve"> observations</w:t>
       </w:r>
       <w:r>
         <w:rPr>
@@ -816,6 +852,7 @@
           <w:lang w:eastAsia="en-GB"/>
         </w:rPr>
       </w:pPr>
+      <w:proofErr w:type="spellStart"/>
       <w:r>
         <w:rPr>
           <w:rFonts w:ascii="Segoe UI" w:eastAsia="Times New Roman" w:hAnsi="Segoe UI" w:cs="Segoe UI"/>
@@ -825,6 +862,7 @@
         </w:rPr>
         <w:t>LaLiga</w:t>
       </w:r>
+      <w:proofErr w:type="spellEnd"/>
     </w:p>
     <w:p>
       <w:pPr>
@@ -1059,9 +1097,11 @@
             <w:pPr>
               <w:jc w:val="center"/>
             </w:pPr>
+            <w:proofErr w:type="spellStart"/>
             <w:r>
               <w:t>League_to</w:t>
             </w:r>
+            <w:proofErr w:type="spellEnd"/>
           </w:p>
         </w:tc>
         <w:tc>
@@ -1100,9 +1140,11 @@
             <w:pPr>
               <w:jc w:val="center"/>
             </w:pPr>
+            <w:proofErr w:type="spellStart"/>
             <w:r>
               <w:t>Transfer_fee</w:t>
             </w:r>
+            <w:proofErr w:type="spellEnd"/>
           </w:p>
         </w:tc>
         <w:tc>
@@ -1277,7 +1319,6 @@
         <w:ind w:firstLine="720"/>
       </w:pPr>
       <w:r>
-        <w:lastRenderedPageBreak/>
         <w:t>Each data attribute has been encoded with a specific visual variable to allow the visualisation to communicate with the user in an expressive and effective manner.</w:t>
       </w:r>
       <w:r>
@@ -1563,6 +1604,7 @@
                 <w:bCs w:val="0"/>
               </w:rPr>
             </w:pPr>
+            <w:proofErr w:type="spellStart"/>
             <w:r>
               <w:rPr>
                 <w:b w:val="0"/>
@@ -1570,6 +1612,7 @@
               </w:rPr>
               <w:t>League_to</w:t>
             </w:r>
+            <w:proofErr w:type="spellEnd"/>
           </w:p>
         </w:tc>
         <w:tc>
@@ -1647,6 +1690,7 @@
                 <w:bCs w:val="0"/>
               </w:rPr>
             </w:pPr>
+            <w:proofErr w:type="spellStart"/>
             <w:r>
               <w:rPr>
                 <w:b w:val="0"/>
@@ -1654,6 +1698,7 @@
               </w:rPr>
               <w:t>Transfer_fee</w:t>
             </w:r>
+            <w:proofErr w:type="spellEnd"/>
           </w:p>
         </w:tc>
         <w:tc>
@@ -2170,10 +2215,18 @@
     <w:p/>
     <w:p>
       <w:r>
-        <w:t xml:space="preserve">[1]  </w:t>
-      </w:r>
-      <w:r>
-        <w:t xml:space="preserve">Data was collected from Kaggle at : </w:t>
+        <w:t>[1</w:t>
+      </w:r>
+      <w:proofErr w:type="gramStart"/>
+      <w:r>
+        <w:t xml:space="preserve">]  </w:t>
+      </w:r>
+      <w:r>
+        <w:t>Data</w:t>
+      </w:r>
+      <w:proofErr w:type="gramEnd"/>
+      <w:r>
+        <w:t xml:space="preserve"> was collected from Kaggle at : </w:t>
       </w:r>
       <w:hyperlink r:id="rId10" w:history="1">
         <w:r>
@@ -2190,21 +2243,35 @@
     <w:p/>
     <w:p>
       <w:r>
-        <w:lastRenderedPageBreak/>
-        <w:t>[2] Block.org at :</w:t>
-      </w:r>
+        <w:t xml:space="preserve">[2] Block.org </w:t>
+      </w:r>
+      <w:proofErr w:type="gramStart"/>
+      <w:r>
+        <w:t>at :</w:t>
+      </w:r>
+      <w:proofErr w:type="gramEnd"/>
     </w:p>
     <w:p/>
     <w:p>
       <w:r>
-        <w:t>[3] Stack-Overflow at :</w:t>
-      </w:r>
+        <w:t xml:space="preserve">[3] Stack-Overflow </w:t>
+      </w:r>
+      <w:proofErr w:type="gramStart"/>
+      <w:r>
+        <w:t>at :</w:t>
+      </w:r>
+      <w:proofErr w:type="gramEnd"/>
     </w:p>
     <w:p/>
     <w:p>
       <w:r>
-        <w:t>[4] D3-Gallery at :</w:t>
-      </w:r>
+        <w:t xml:space="preserve">[4] D3-Gallery </w:t>
+      </w:r>
+      <w:proofErr w:type="gramStart"/>
+      <w:r>
+        <w:t>at :</w:t>
+      </w:r>
+      <w:proofErr w:type="gramEnd"/>
     </w:p>
     <w:p/>
     <w:sectPr>
@@ -2220,7 +2287,7 @@
 </file>
 
 <file path=word/numbering.xml><?xml version="1.0" encoding="utf-8"?>
-<w:numbering xmlns:wpc="http://schemas.microsoft.com/office/word/2010/wordprocessingCanvas" xmlns:cx="http://schemas.microsoft.com/office/drawing/2014/chartex" xmlns:cx1="http://schemas.microsoft.com/office/drawing/2015/9/8/chartex" xmlns:cx2="http://schemas.microsoft.com/office/drawing/2015/10/21/chartex" xmlns:cx3="http://schemas.microsoft.com/office/drawing/2016/5/9/chartex" xmlns:cx4="http://schemas.microsoft.com/office/drawing/2016/5/10/chartex" xmlns:cx5="http://schemas.microsoft.com/office/drawing/2016/5/11/chartex" xmlns:cx6="http://schemas.microsoft.com/office/drawing/2016/5/12/chartex" xmlns:cx7="http://schemas.microsoft.com/office/drawing/2016/5/13/chartex" xmlns:cx8="http://schemas.microsoft.com/office/drawing/2016/5/14/chartex" xmlns:mc="http://schemas.openxmlformats.org/markup-compatibility/2006" xmlns:aink="http://schemas.microsoft.com/office/drawing/2016/ink" xmlns:am3d="http://schemas.microsoft.com/office/drawing/2017/model3d" xmlns:o="urn:schemas-microsoft-com:office:office" xmlns:r="http://schemas.openxmlformats.org/officeDocument/2006/relationships" xmlns:m="http://schemas.openxmlformats.org/officeDocument/2006/math" xmlns:v="urn:schemas-microsoft-com:vml" xmlns:wp14="http://schemas.microsoft.com/office/word/2010/wordprocessingDrawing" xmlns:wp="http://schemas.openxmlformats.org/drawingml/2006/wordprocessingDrawing" xmlns:w10="urn:schemas-microsoft-com:office:word" xmlns:w="http://schemas.openxmlformats.org/wordprocessingml/2006/main" xmlns:w14="http://schemas.microsoft.com/office/word/2010/wordml" xmlns:w15="http://schemas.microsoft.com/office/word/2012/wordml" xmlns:w16cex="http://schemas.microsoft.com/office/word/2018/wordml/cex" xmlns:w16cid="http://schemas.microsoft.com/office/word/2016/wordml/cid" xmlns:w16="http://schemas.microsoft.com/office/word/2018/wordml" xmlns:w16sdtdh="http://schemas.microsoft.com/office/word/2020/wordml/sdtdatahash" xmlns:w16se="http://schemas.microsoft.com/office/word/2015/wordml/symex" xmlns:wpg="http://schemas.microsoft.com/office/word/2010/wordprocessingGroup" xmlns:wpi="http://schemas.microsoft.com/office/word/2010/wordprocessingInk" xmlns:wne="http://schemas.microsoft.com/office/word/2006/wordml" xmlns:wps="http://schemas.microsoft.com/office/word/2010/wordprocessingShape" mc:Ignorable="w14 w15 w16se w16cid w16 w16cex w16sdtdh wp14">
+<w:numbering xmlns:wpc="http://schemas.microsoft.com/office/word/2010/wordprocessingCanvas" xmlns:cx="http://schemas.microsoft.com/office/drawing/2014/chartex" xmlns:cx1="http://schemas.microsoft.com/office/drawing/2015/9/8/chartex" xmlns:cx2="http://schemas.microsoft.com/office/drawing/2015/10/21/chartex" xmlns:cx3="http://schemas.microsoft.com/office/drawing/2016/5/9/chartex" xmlns:cx4="http://schemas.microsoft.com/office/drawing/2016/5/10/chartex" xmlns:cx5="http://schemas.microsoft.com/office/drawing/2016/5/11/chartex" xmlns:cx6="http://schemas.microsoft.com/office/drawing/2016/5/12/chartex" xmlns:cx7="http://schemas.microsoft.com/office/drawing/2016/5/13/chartex" xmlns:cx8="http://schemas.microsoft.com/office/drawing/2016/5/14/chartex" xmlns:mc="http://schemas.openxmlformats.org/markup-compatibility/2006" xmlns:aink="http://schemas.microsoft.com/office/drawing/2016/ink" xmlns:am3d="http://schemas.microsoft.com/office/drawing/2017/model3d" xmlns:o="urn:schemas-microsoft-com:office:office" xmlns:r="http://schemas.openxmlformats.org/officeDocument/2006/relationships" xmlns:m="http://schemas.openxmlformats.org/officeDocument/2006/math" xmlns:v="urn:schemas-microsoft-com:vml" xmlns:wp14="http://schemas.microsoft.com/office/word/2010/wordprocessingDrawing" xmlns:wp="http://schemas.openxmlformats.org/drawingml/2006/wordprocessingDrawing" xmlns:w10="urn:schemas-microsoft-com:office:word" xmlns:w="http://schemas.openxmlformats.org/wordprocessingml/2006/main" xmlns:w14="http://schemas.microsoft.com/office/word/2010/wordml" xmlns:w15="http://schemas.microsoft.com/office/word/2012/wordml" xmlns:w16cex="http://schemas.microsoft.com/office/word/2018/wordml/cex" xmlns:w16cid="http://schemas.microsoft.com/office/word/2016/wordml/cid" xmlns:w16="http://schemas.microsoft.com/office/word/2018/wordml" xmlns:w16se="http://schemas.microsoft.com/office/word/2015/wordml/symex" xmlns:wpg="http://schemas.microsoft.com/office/word/2010/wordprocessingGroup" xmlns:wpi="http://schemas.microsoft.com/office/word/2010/wordprocessingInk" xmlns:wne="http://schemas.microsoft.com/office/word/2006/wordml" xmlns:wps="http://schemas.microsoft.com/office/word/2010/wordprocessingShape" mc:Ignorable="w14 w15 w16se w16cid w16 w16cex wp14">
   <w:abstractNum w:abstractNumId="0" w15:restartNumberingAfterBreak="0">
     <w:nsid w:val="08C52009"/>
     <w:multiLevelType w:val="hybridMultilevel"/>
@@ -2813,7 +2880,7 @@
 </file>
 
 <file path=word/styles.xml><?xml version="1.0" encoding="utf-8"?>
-<w:styles xmlns:mc="http://schemas.openxmlformats.org/markup-compatibility/2006" xmlns:r="http://schemas.openxmlformats.org/officeDocument/2006/relationships" xmlns:w="http://schemas.openxmlformats.org/wordprocessingml/2006/main" xmlns:w14="http://schemas.microsoft.com/office/word/2010/wordml" xmlns:w15="http://schemas.microsoft.com/office/word/2012/wordml" xmlns:w16cex="http://schemas.microsoft.com/office/word/2018/wordml/cex" xmlns:w16cid="http://schemas.microsoft.com/office/word/2016/wordml/cid" xmlns:w16="http://schemas.microsoft.com/office/word/2018/wordml" xmlns:w16sdtdh="http://schemas.microsoft.com/office/word/2020/wordml/sdtdatahash" xmlns:w16se="http://schemas.microsoft.com/office/word/2015/wordml/symex" mc:Ignorable="w14 w15 w16se w16cid w16 w16cex w16sdtdh">
+<w:styles xmlns:mc="http://schemas.openxmlformats.org/markup-compatibility/2006" xmlns:r="http://schemas.openxmlformats.org/officeDocument/2006/relationships" xmlns:w="http://schemas.openxmlformats.org/wordprocessingml/2006/main" xmlns:w14="http://schemas.microsoft.com/office/word/2010/wordml" xmlns:w15="http://schemas.microsoft.com/office/word/2012/wordml" xmlns:w16cex="http://schemas.microsoft.com/office/word/2018/wordml/cex" xmlns:w16cid="http://schemas.microsoft.com/office/word/2016/wordml/cid" xmlns:w16="http://schemas.microsoft.com/office/word/2018/wordml" xmlns:w16se="http://schemas.microsoft.com/office/word/2015/wordml/symex" mc:Ignorable="w14 w15 w16se w16cid w16 w16cex">
   <w:docDefaults>
     <w:rPrDefault>
       <w:rPr>
@@ -3789,7 +3856,7 @@
       </w:tcPr>
     </w:tblStylePr>
   </w:style>
-  <w:style w:type="table" w:styleId="GridTable1Light-Accent2">
+  <w:style w:type="table" w:styleId="GridTable1LightAccent2">
     <w:name w:val="Grid Table 1 Light Accent 2"/>
     <w:basedOn w:val="TableNormal"/>
     <w:uiPriority w:val="46"/>
@@ -4454,7 +4521,7 @@
 </file>
 
 <file path=word/glossary/document.xml><?xml version="1.0" encoding="utf-8"?>
-<w:glossaryDocument xmlns:wpc="http://schemas.microsoft.com/office/word/2010/wordprocessingCanvas" xmlns:cx="http://schemas.microsoft.com/office/drawing/2014/chartex" xmlns:cx1="http://schemas.microsoft.com/office/drawing/2015/9/8/chartex" xmlns:cx2="http://schemas.microsoft.com/office/drawing/2015/10/21/chartex" xmlns:cx3="http://schemas.microsoft.com/office/drawing/2016/5/9/chartex" xmlns:cx4="http://schemas.microsoft.com/office/drawing/2016/5/10/chartex" xmlns:cx5="http://schemas.microsoft.com/office/drawing/2016/5/11/chartex" xmlns:cx6="http://schemas.microsoft.com/office/drawing/2016/5/12/chartex" xmlns:cx7="http://schemas.microsoft.com/office/drawing/2016/5/13/chartex" xmlns:cx8="http://schemas.microsoft.com/office/drawing/2016/5/14/chartex" xmlns:mc="http://schemas.openxmlformats.org/markup-compatibility/2006" xmlns:aink="http://schemas.microsoft.com/office/drawing/2016/ink" xmlns:am3d="http://schemas.microsoft.com/office/drawing/2017/model3d" xmlns:o="urn:schemas-microsoft-com:office:office" xmlns:r="http://schemas.openxmlformats.org/officeDocument/2006/relationships" xmlns:m="http://schemas.openxmlformats.org/officeDocument/2006/math" xmlns:v="urn:schemas-microsoft-com:vml" xmlns:wp14="http://schemas.microsoft.com/office/word/2010/wordprocessingDrawing" xmlns:wp="http://schemas.openxmlformats.org/drawingml/2006/wordprocessingDrawing" xmlns:w10="urn:schemas-microsoft-com:office:word" xmlns:w="http://schemas.openxmlformats.org/wordprocessingml/2006/main" xmlns:w14="http://schemas.microsoft.com/office/word/2010/wordml" xmlns:w15="http://schemas.microsoft.com/office/word/2012/wordml" xmlns:w16cex="http://schemas.microsoft.com/office/word/2018/wordml/cex" xmlns:w16cid="http://schemas.microsoft.com/office/word/2016/wordml/cid" xmlns:w16="http://schemas.microsoft.com/office/word/2018/wordml" xmlns:w16sdtdh="http://schemas.microsoft.com/office/word/2020/wordml/sdtdatahash" xmlns:w16se="http://schemas.microsoft.com/office/word/2015/wordml/symex" xmlns:wpg="http://schemas.microsoft.com/office/word/2010/wordprocessingGroup" xmlns:wpi="http://schemas.microsoft.com/office/word/2010/wordprocessingInk" xmlns:wne="http://schemas.microsoft.com/office/word/2006/wordml" xmlns:wps="http://schemas.microsoft.com/office/word/2010/wordprocessingShape" mc:Ignorable="w14 w15 w16se w16cid w16 w16cex w16sdtdh wp14">
+<w:glossaryDocument xmlns:wpc="http://schemas.microsoft.com/office/word/2010/wordprocessingCanvas" xmlns:cx="http://schemas.microsoft.com/office/drawing/2014/chartex" xmlns:cx1="http://schemas.microsoft.com/office/drawing/2015/9/8/chartex" xmlns:cx2="http://schemas.microsoft.com/office/drawing/2015/10/21/chartex" xmlns:cx3="http://schemas.microsoft.com/office/drawing/2016/5/9/chartex" xmlns:cx4="http://schemas.microsoft.com/office/drawing/2016/5/10/chartex" xmlns:cx5="http://schemas.microsoft.com/office/drawing/2016/5/11/chartex" xmlns:cx6="http://schemas.microsoft.com/office/drawing/2016/5/12/chartex" xmlns:cx7="http://schemas.microsoft.com/office/drawing/2016/5/13/chartex" xmlns:cx8="http://schemas.microsoft.com/office/drawing/2016/5/14/chartex" xmlns:mc="http://schemas.openxmlformats.org/markup-compatibility/2006" xmlns:aink="http://schemas.microsoft.com/office/drawing/2016/ink" xmlns:am3d="http://schemas.microsoft.com/office/drawing/2017/model3d" xmlns:o="urn:schemas-microsoft-com:office:office" xmlns:r="http://schemas.openxmlformats.org/officeDocument/2006/relationships" xmlns:m="http://schemas.openxmlformats.org/officeDocument/2006/math" xmlns:v="urn:schemas-microsoft-com:vml" xmlns:wp14="http://schemas.microsoft.com/office/word/2010/wordprocessingDrawing" xmlns:wp="http://schemas.openxmlformats.org/drawingml/2006/wordprocessingDrawing" xmlns:w10="urn:schemas-microsoft-com:office:word" xmlns:w="http://schemas.openxmlformats.org/wordprocessingml/2006/main" xmlns:w14="http://schemas.microsoft.com/office/word/2010/wordml" xmlns:w15="http://schemas.microsoft.com/office/word/2012/wordml" xmlns:w16cex="http://schemas.microsoft.com/office/word/2018/wordml/cex" xmlns:w16cid="http://schemas.microsoft.com/office/word/2016/wordml/cid" xmlns:w16="http://schemas.microsoft.com/office/word/2018/wordml" xmlns:w16se="http://schemas.microsoft.com/office/word/2015/wordml/symex" xmlns:wpg="http://schemas.microsoft.com/office/word/2010/wordprocessingGroup" xmlns:wpi="http://schemas.microsoft.com/office/word/2010/wordprocessingInk" xmlns:wne="http://schemas.microsoft.com/office/word/2006/wordml" xmlns:wps="http://schemas.microsoft.com/office/word/2010/wordprocessingShape" mc:Ignorable="w14 w15 w16se w16cid w16 w16cex wp14">
   <w:docParts>
     <w:docPart>
       <w:docPartPr>
@@ -4525,11 +4592,11 @@
 </file>
 
 <file path=word/glossary/fontTable.xml><?xml version="1.0" encoding="utf-8"?>
-<w:fonts xmlns:mc="http://schemas.openxmlformats.org/markup-compatibility/2006" xmlns:r="http://schemas.openxmlformats.org/officeDocument/2006/relationships" xmlns:w="http://schemas.openxmlformats.org/wordprocessingml/2006/main" xmlns:w14="http://schemas.microsoft.com/office/word/2010/wordml" xmlns:w15="http://schemas.microsoft.com/office/word/2012/wordml" xmlns:w16cex="http://schemas.microsoft.com/office/word/2018/wordml/cex" xmlns:w16cid="http://schemas.microsoft.com/office/word/2016/wordml/cid" xmlns:w16="http://schemas.microsoft.com/office/word/2018/wordml" xmlns:w16sdtdh="http://schemas.microsoft.com/office/word/2020/wordml/sdtdatahash" xmlns:w16se="http://schemas.microsoft.com/office/word/2015/wordml/symex" mc:Ignorable="w14 w15 w16se w16cid w16 w16cex w16sdtdh">
+<w:fonts xmlns:mc="http://schemas.openxmlformats.org/markup-compatibility/2006" xmlns:r="http://schemas.openxmlformats.org/officeDocument/2006/relationships" xmlns:w="http://schemas.openxmlformats.org/wordprocessingml/2006/main" xmlns:w14="http://schemas.microsoft.com/office/word/2010/wordml" xmlns:w15="http://schemas.microsoft.com/office/word/2012/wordml" xmlns:w16cex="http://schemas.microsoft.com/office/word/2018/wordml/cex" xmlns:w16cid="http://schemas.microsoft.com/office/word/2016/wordml/cid" xmlns:w16="http://schemas.microsoft.com/office/word/2018/wordml" xmlns:w16se="http://schemas.microsoft.com/office/word/2015/wordml/symex" mc:Ignorable="w14 w15 w16se w16cid w16 w16cex">
   <w:font w:name="Symbol">
     <w:panose1 w:val="05050102010706020507"/>
     <w:charset w:val="02"/>
-    <w:family w:val="roman"/>
+    <w:family w:val="decorative"/>
     <w:pitch w:val="variable"/>
     <w:sig w:usb0="00000000" w:usb1="10000000" w:usb2="00000000" w:usb3="00000000" w:csb0="80000000" w:csb1="00000000"/>
   </w:font>
@@ -4559,14 +4626,14 @@
     <w:charset w:val="00"/>
     <w:family w:val="swiss"/>
     <w:pitch w:val="variable"/>
-    <w:sig w:usb0="E4002EFF" w:usb1="C000247B" w:usb2="00000009" w:usb3="00000000" w:csb0="000001FF" w:csb1="00000000"/>
+    <w:sig w:usb0="E0002AFF" w:usb1="C000247B" w:usb2="00000009" w:usb3="00000000" w:csb0="000001FF" w:csb1="00000000"/>
   </w:font>
   <w:font w:name="Calibri Light">
     <w:panose1 w:val="020F0302020204030204"/>
     <w:charset w:val="00"/>
     <w:family w:val="swiss"/>
     <w:pitch w:val="variable"/>
-    <w:sig w:usb0="E4002EFF" w:usb1="C000247B" w:usb2="00000009" w:usb3="00000000" w:csb0="000001FF" w:csb1="00000000"/>
+    <w:sig w:usb0="E0002AFF" w:usb1="C000247B" w:usb2="00000009" w:usb3="00000000" w:csb0="000001FF" w:csb1="00000000"/>
   </w:font>
   <w:font w:name="Segoe UI">
     <w:panose1 w:val="020B0502040204020203"/>
@@ -4579,7 +4646,7 @@
 </file>
 
 <file path=word/glossary/settings.xml><?xml version="1.0" encoding="utf-8"?>
-<w:settings xmlns:mc="http://schemas.openxmlformats.org/markup-compatibility/2006" xmlns:o="urn:schemas-microsoft-com:office:office" xmlns:r="http://schemas.openxmlformats.org/officeDocument/2006/relationships" xmlns:m="http://schemas.openxmlformats.org/officeDocument/2006/math" xmlns:v="urn:schemas-microsoft-com:vml" xmlns:w10="urn:schemas-microsoft-com:office:word" xmlns:w="http://schemas.openxmlformats.org/wordprocessingml/2006/main" xmlns:w14="http://schemas.microsoft.com/office/word/2010/wordml" xmlns:w15="http://schemas.microsoft.com/office/word/2012/wordml" xmlns:w16cex="http://schemas.microsoft.com/office/word/2018/wordml/cex" xmlns:w16cid="http://schemas.microsoft.com/office/word/2016/wordml/cid" xmlns:w16="http://schemas.microsoft.com/office/word/2018/wordml" xmlns:w16sdtdh="http://schemas.microsoft.com/office/word/2020/wordml/sdtdatahash" xmlns:w16se="http://schemas.microsoft.com/office/word/2015/wordml/symex" xmlns:sl="http://schemas.openxmlformats.org/schemaLibrary/2006/main" mc:Ignorable="w14 w15 w16se w16cid w16 w16cex w16sdtdh">
+<w:settings xmlns:mc="http://schemas.openxmlformats.org/markup-compatibility/2006" xmlns:o="urn:schemas-microsoft-com:office:office" xmlns:r="http://schemas.openxmlformats.org/officeDocument/2006/relationships" xmlns:m="http://schemas.openxmlformats.org/officeDocument/2006/math" xmlns:v="urn:schemas-microsoft-com:vml" xmlns:w10="urn:schemas-microsoft-com:office:word" xmlns:w="http://schemas.openxmlformats.org/wordprocessingml/2006/main" xmlns:w14="http://schemas.microsoft.com/office/word/2010/wordml" xmlns:w15="http://schemas.microsoft.com/office/word/2012/wordml" xmlns:w16cex="http://schemas.microsoft.com/office/word/2018/wordml/cex" xmlns:w16cid="http://schemas.microsoft.com/office/word/2016/wordml/cid" xmlns:w16="http://schemas.microsoft.com/office/word/2018/wordml" xmlns:w16se="http://schemas.microsoft.com/office/word/2015/wordml/symex" xmlns:sl="http://schemas.openxmlformats.org/schemaLibrary/2006/main" mc:Ignorable="w14 w15 w16se w16cid w16 w16cex">
   <w:view w:val="normal"/>
   <w:defaultTabStop w:val="720"/>
   <w:characterSpacingControl w:val="doNotCompress"/>
@@ -4597,6 +4664,7 @@
     <w:rsid w:val="000820C2"/>
     <w:rsid w:val="00595B8C"/>
     <w:rsid w:val="00717611"/>
+    <w:rsid w:val="009F49D2"/>
     <w:rsid w:val="00A31AE1"/>
   </w:rsids>
   <m:mathPr>
@@ -4621,7 +4689,7 @@
 </file>
 
 <file path=word/glossary/styles.xml><?xml version="1.0" encoding="utf-8"?>
-<w:styles xmlns:mc="http://schemas.openxmlformats.org/markup-compatibility/2006" xmlns:r="http://schemas.openxmlformats.org/officeDocument/2006/relationships" xmlns:w="http://schemas.openxmlformats.org/wordprocessingml/2006/main" xmlns:w14="http://schemas.microsoft.com/office/word/2010/wordml" xmlns:w15="http://schemas.microsoft.com/office/word/2012/wordml" xmlns:w16cex="http://schemas.microsoft.com/office/word/2018/wordml/cex" xmlns:w16cid="http://schemas.microsoft.com/office/word/2016/wordml/cid" xmlns:w16="http://schemas.microsoft.com/office/word/2018/wordml" xmlns:w16sdtdh="http://schemas.microsoft.com/office/word/2020/wordml/sdtdatahash" xmlns:w16se="http://schemas.microsoft.com/office/word/2015/wordml/symex" mc:Ignorable="w14 w15 w16se w16cid w16 w16cex w16sdtdh">
+<w:styles xmlns:mc="http://schemas.openxmlformats.org/markup-compatibility/2006" xmlns:r="http://schemas.openxmlformats.org/officeDocument/2006/relationships" xmlns:w="http://schemas.openxmlformats.org/wordprocessingml/2006/main" xmlns:w14="http://schemas.microsoft.com/office/word/2010/wordml" xmlns:w15="http://schemas.microsoft.com/office/word/2012/wordml" xmlns:w16cex="http://schemas.microsoft.com/office/word/2018/wordml/cex" xmlns:w16cid="http://schemas.microsoft.com/office/word/2016/wordml/cid" xmlns:w16="http://schemas.microsoft.com/office/word/2018/wordml" xmlns:w16se="http://schemas.microsoft.com/office/word/2015/wordml/symex" mc:Ignorable="w14 w15 w16se w16cid w16 w16cex">
   <w:docDefaults>
     <w:rPrDefault>
       <w:rPr>
@@ -5054,7 +5122,7 @@
 </file>
 
 <file path=word/glossary/webSettings.xml><?xml version="1.0" encoding="utf-8"?>
-<w:webSettings xmlns:mc="http://schemas.openxmlformats.org/markup-compatibility/2006" xmlns:r="http://schemas.openxmlformats.org/officeDocument/2006/relationships" xmlns:w="http://schemas.openxmlformats.org/wordprocessingml/2006/main" xmlns:w14="http://schemas.microsoft.com/office/word/2010/wordml" xmlns:w15="http://schemas.microsoft.com/office/word/2012/wordml" xmlns:w16cex="http://schemas.microsoft.com/office/word/2018/wordml/cex" xmlns:w16cid="http://schemas.microsoft.com/office/word/2016/wordml/cid" xmlns:w16="http://schemas.microsoft.com/office/word/2018/wordml" xmlns:w16sdtdh="http://schemas.microsoft.com/office/word/2020/wordml/sdtdatahash" xmlns:w16se="http://schemas.microsoft.com/office/word/2015/wordml/symex" mc:Ignorable="w14 w15 w16se w16cid w16 w16cex w16sdtdh">
+<w:webSettings xmlns:mc="http://schemas.openxmlformats.org/markup-compatibility/2006" xmlns:r="http://schemas.openxmlformats.org/officeDocument/2006/relationships" xmlns:w="http://schemas.openxmlformats.org/wordprocessingml/2006/main" xmlns:w14="http://schemas.microsoft.com/office/word/2010/wordml" xmlns:w15="http://schemas.microsoft.com/office/word/2012/wordml" xmlns:w16cex="http://schemas.microsoft.com/office/word/2018/wordml/cex" xmlns:w16cid="http://schemas.microsoft.com/office/word/2016/wordml/cid" xmlns:w16="http://schemas.microsoft.com/office/word/2018/wordml" xmlns:w16se="http://schemas.microsoft.com/office/word/2015/wordml/symex" mc:Ignorable="w14 w15 w16se w16cid w16 w16cex">
   <w:optimizeForBrowser/>
   <w:allowPNG/>
 </w:webSettings>

</xml_diff>

<commit_message>
Added the references used for the implementation and coding
</commit_message>
<xml_diff>
--- a/CS5044-Report.docx
+++ b/CS5044-Report.docx
@@ -1269,9 +1269,26 @@
           <w:numId w:val="6"/>
         </w:numPr>
       </w:pPr>
-      <w:r>
-        <w:t>D3 Block</w:t>
-      </w:r>
+      <w:hyperlink r:id="rId10" w:history="1">
+        <w:r>
+          <w:rPr>
+            <w:rStyle w:val="Hyperlink"/>
+          </w:rPr>
+          <w:t>D3 Bl</w:t>
+        </w:r>
+        <w:r>
+          <w:rPr>
+            <w:rStyle w:val="Hyperlink"/>
+          </w:rPr>
+          <w:t>o</w:t>
+        </w:r>
+        <w:r>
+          <w:rPr>
+            <w:rStyle w:val="Hyperlink"/>
+          </w:rPr>
+          <w:t>ck</w:t>
+        </w:r>
+      </w:hyperlink>
     </w:p>
     <w:p>
       <w:pPr>
@@ -1281,9 +1298,14 @@
           <w:numId w:val="6"/>
         </w:numPr>
       </w:pPr>
-      <w:r>
-        <w:t>Stack-Overflow</w:t>
-      </w:r>
+      <w:hyperlink r:id="rId11" w:history="1">
+        <w:r>
+          <w:rPr>
+            <w:rStyle w:val="Hyperlink"/>
+          </w:rPr>
+          <w:t>Stack-Overflow</w:t>
+        </w:r>
+      </w:hyperlink>
     </w:p>
     <w:p>
       <w:pPr>
@@ -1293,9 +1315,14 @@
           <w:numId w:val="6"/>
         </w:numPr>
       </w:pPr>
-      <w:r>
-        <w:t>D3-Gallery</w:t>
-      </w:r>
+      <w:hyperlink r:id="rId12" w:history="1">
+        <w:r>
+          <w:rPr>
+            <w:rStyle w:val="Hyperlink"/>
+          </w:rPr>
+          <w:t>D3-Gallery</w:t>
+        </w:r>
+      </w:hyperlink>
     </w:p>
     <w:p/>
     <w:p>
@@ -2228,7 +2255,7 @@
       <w:r>
         <w:t xml:space="preserve"> was collected from Kaggle at : </w:t>
       </w:r>
-      <w:hyperlink r:id="rId10" w:history="1">
+      <w:hyperlink r:id="rId13" w:history="1">
         <w:r>
           <w:rPr>
             <w:rStyle w:val="Hyperlink"/>
@@ -2250,6 +2277,12 @@
         <w:t>at :</w:t>
       </w:r>
       <w:proofErr w:type="gramEnd"/>
+      <w:r>
+        <w:t xml:space="preserve"> </w:t>
+      </w:r>
+      <w:r>
+        <w:t>https://bl.ocks.org</w:t>
+      </w:r>
     </w:p>
     <w:p/>
     <w:p>
@@ -2261,6 +2294,12 @@
         <w:t>at :</w:t>
       </w:r>
       <w:proofErr w:type="gramEnd"/>
+      <w:r>
+        <w:t xml:space="preserve"> </w:t>
+      </w:r>
+      <w:r>
+        <w:t>https://stackoverflow.com</w:t>
+      </w:r>
     </w:p>
     <w:p/>
     <w:p>
@@ -2272,6 +2311,12 @@
         <w:t>at :</w:t>
       </w:r>
       <w:proofErr w:type="gramEnd"/>
+      <w:r>
+        <w:t xml:space="preserve"> </w:t>
+      </w:r>
+      <w:r>
+        <w:t>https://www.d3-graph-gallery.com</w:t>
+      </w:r>
     </w:p>
     <w:p/>
     <w:sectPr>
@@ -4666,6 +4711,7 @@
     <w:rsid w:val="00717611"/>
     <w:rsid w:val="009F49D2"/>
     <w:rsid w:val="00A31AE1"/>
+    <w:rsid w:val="00A97327"/>
   </w:rsids>
   <m:mathPr>
     <m:mathFont m:val="Cambria Math"/>

</xml_diff>

<commit_message>
References for effective visuals added
</commit_message>
<xml_diff>
--- a/CS5044-Report.docx
+++ b/CS5044-Report.docx
@@ -385,13 +385,13 @@
                   </wp:anchor>
                 </w:drawing>
               </mc:Choice>
-              <mc:Fallback xmlns:w16sdtdh="http://schemas.microsoft.com/office/word/2020/wordml/sdtdatahash">
+              <mc:Fallback>
                 <w:pict>
                   <v:shapetype w14:anchorId="7CD02511" id="_x0000_t202" coordsize="21600,21600" o:spt="202" path="m,l,21600r21600,l21600,xe">
                     <v:stroke joinstyle="miter"/>
                     <v:path gradientshapeok="t" o:connecttype="rect"/>
                   </v:shapetype>
-                  <v:shape id="Text Box 142" o:spid="_x0000_s1026" type="#_x0000_t202" style="position:absolute;left:0;text-align:left;margin-left:0;margin-top:0;width:516pt;height:43.9pt;z-index:251659264;visibility:visible;mso-wrap-style:square;mso-width-percent:1000;mso-height-percent:0;mso-top-percent:850;mso-wrap-distance-left:9pt;mso-wrap-distance-top:0;mso-wrap-distance-right:9pt;mso-wrap-distance-bottom:0;mso-position-horizontal:center;mso-position-horizontal-relative:margin;mso-position-vertical-relative:page;mso-width-percent:1000;mso-height-percent:0;mso-top-percent:850;mso-width-relative:margin;mso-height-relative:margin;v-text-anchor:bottom" o:gfxdata="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" filled="f" stroked="f" strokeweight=".5pt">
+                  <v:shape id="Text Box 142" o:spid="_x0000_s1026" type="#_x0000_t202" style="position:absolute;left:0;text-align:left;margin-left:0;margin-top:0;width:516pt;height:43.9pt;z-index:251659264;visibility:visible;mso-wrap-style:square;mso-width-percent:1000;mso-height-percent:0;mso-top-percent:850;mso-wrap-distance-left:9pt;mso-wrap-distance-top:0;mso-wrap-distance-right:9pt;mso-wrap-distance-bottom:0;mso-position-horizontal:center;mso-position-horizontal-relative:margin;mso-position-vertical-relative:page;mso-width-percent:1000;mso-height-percent:0;mso-top-percent:850;mso-width-relative:margin;mso-height-relative:margin;v-text-anchor:bottom" o:gfxdata="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" filled="f" stroked="f" strokeweight=".5pt">
                     <v:textbox style="mso-fit-shape-to-text:t" inset="0,0,0,0">
                       <w:txbxContent>
                         <w:p>
@@ -2314,8 +2314,100 @@
       <w:r>
         <w:t xml:space="preserve"> </w:t>
       </w:r>
-      <w:r>
-        <w:t>https://www.d3-graph-gallery.com</w:t>
+      <w:hyperlink r:id="rId14" w:history="1">
+        <w:r>
+          <w:rPr>
+            <w:rStyle w:val="Hyperlink"/>
+          </w:rPr>
+          <w:t>https://www.d3-graph-gallery.com</w:t>
+        </w:r>
+      </w:hyperlink>
+    </w:p>
+    <w:p/>
+    <w:p>
+      <w:pPr>
+        <w:spacing w:before="100" w:beforeAutospacing="1" w:after="100" w:afterAutospacing="1"/>
+        <w:rPr>
+          <w:rFonts w:ascii="Times New Roman" w:eastAsia="Times New Roman" w:hAnsi="Times New Roman" w:cs="Times New Roman"/>
+          <w:lang w:eastAsia="en-GB"/>
+        </w:rPr>
+      </w:pPr>
+      <w:r>
+        <w:rPr>
+          <w:rFonts w:ascii="Calibri" w:eastAsia="Times New Roman" w:hAnsi="Calibri" w:cs="Calibri"/>
+          <w:lang w:eastAsia="en-GB"/>
+        </w:rPr>
+        <w:t>[</w:t>
+      </w:r>
+      <w:r>
+        <w:rPr>
+          <w:rFonts w:ascii="Calibri" w:eastAsia="Times New Roman" w:hAnsi="Calibri" w:cs="Calibri"/>
+          <w:lang w:eastAsia="en-GB"/>
+        </w:rPr>
+        <w:t>5</w:t>
+      </w:r>
+      <w:r>
+        <w:rPr>
+          <w:rFonts w:ascii="Calibri" w:eastAsia="Times New Roman" w:hAnsi="Calibri" w:cs="Calibri"/>
+          <w:lang w:eastAsia="en-GB"/>
+        </w:rPr>
+        <w:t xml:space="preserve">] Jonathan C. Roberts, C. H. (n.d.). </w:t>
+      </w:r>
+      <w:r>
+        <w:rPr>
+          <w:rFonts w:ascii="Calibri" w:eastAsia="Times New Roman" w:hAnsi="Calibri" w:cs="Calibri"/>
+          <w:i/>
+          <w:iCs/>
+          <w:lang w:eastAsia="en-GB"/>
+        </w:rPr>
+        <w:t xml:space="preserve">etching designs using the Five Design-Sheet Methodology. </w:t>
+      </w:r>
+      <w:r>
+        <w:rPr>
+          <w:rFonts w:ascii="Calibri" w:eastAsia="Times New Roman" w:hAnsi="Calibri" w:cs="Calibri"/>
+          <w:lang w:eastAsia="en-GB"/>
+        </w:rPr>
+        <w:t xml:space="preserve">Retrieved from </w:t>
+      </w:r>
+      <w:r>
+        <w:rPr>
+          <w:rFonts w:ascii="Calibri" w:eastAsia="Times New Roman" w:hAnsi="Calibri" w:cs="Calibri"/>
+          <w:color w:val="0260BF"/>
+          <w:lang w:eastAsia="en-GB"/>
+        </w:rPr>
+        <w:t xml:space="preserve">http://fds.design/wp-content/uploads/2015/10/fds- presentation-final-ieeevis2015.pdf </w:t>
+      </w:r>
+    </w:p>
+    <w:p>
+      <w:pPr>
+        <w:rPr>
+          <w:rFonts w:ascii="Times New Roman" w:eastAsia="Times New Roman" w:hAnsi="Times New Roman" w:cs="Times New Roman"/>
+          <w:lang w:eastAsia="en-GB"/>
+        </w:rPr>
+      </w:pPr>
+      <w:r>
+        <w:t xml:space="preserve">[6] Book for effective </w:t>
+      </w:r>
+      <w:proofErr w:type="gramStart"/>
+      <w:r>
+        <w:t>visuals :</w:t>
+      </w:r>
+      <w:proofErr w:type="gramEnd"/>
+      <w:r>
+        <w:t xml:space="preserve"> </w:t>
+      </w:r>
+      <w:r>
+        <w:rPr>
+          <w:rFonts w:ascii="Arial" w:eastAsia="Times New Roman" w:hAnsi="Arial" w:cs="Arial"/>
+          <w:b/>
+          <w:bCs/>
+          <w:color w:val="007BC2"/>
+          <w:sz w:val="20"/>
+          <w:szCs w:val="20"/>
+          <w:shd w:val="clear" w:color="auto" w:fill="F8F9FA"/>
+          <w:lang w:eastAsia="en-GB"/>
+        </w:rPr>
+        <w:t>Design for information: an introduction to the histories, theories, and best practices behind effective information visualizations</w:t>
       </w:r>
     </w:p>
     <w:p/>
@@ -4687,6 +4779,13 @@
     <w:pitch w:val="variable"/>
     <w:sig w:usb0="E4002EFF" w:usb1="C000E47F" w:usb2="00000009" w:usb3="00000000" w:csb0="000001FF" w:csb1="00000000"/>
   </w:font>
+  <w:font w:name="Arial">
+    <w:panose1 w:val="020B0604020202020204"/>
+    <w:charset w:val="00"/>
+    <w:family w:val="swiss"/>
+    <w:pitch w:val="variable"/>
+    <w:sig w:usb0="E0002AFF" w:usb1="C0007843" w:usb2="00000009" w:usb3="00000000" w:csb0="000001FF" w:csb1="00000000"/>
+  </w:font>
 </w:fonts>
 </file>
 
@@ -4709,9 +4808,9 @@
     <w:rsid w:val="000820C2"/>
     <w:rsid w:val="00595B8C"/>
     <w:rsid w:val="00717611"/>
+    <w:rsid w:val="008078AF"/>
     <w:rsid w:val="009F49D2"/>
     <w:rsid w:val="00A31AE1"/>
-    <w:rsid w:val="00A97327"/>
   </w:rsids>
   <m:mathPr>
     <m:mathFont m:val="Cambria Math"/>

</xml_diff>